<commit_message>
Feat(Ajustements Cahier des Charges): Ajout des pages mentions légales et politique de confidentialités. Ajout de Contact dans le Menu. Complétion de tous les Alt des balises Img. Ajout d'un système de filtrage des rapports vétérinaires avec date.
</commit_message>
<xml_diff>
--- a/Documentation Technique/Documentation technique.docx
+++ b/Documentation Technique/Documentation technique.docx
@@ -63,6 +63,7 @@
                         <w:sz w:val="24"/>
                       </w:rPr>
                     </w:pPr>
+                    <w:proofErr w:type="spellStart"/>
                     <w:r>
                       <w:rPr>
                         <w:color w:val="2F5496" w:themeColor="accent1" w:themeShade="BF"/>
@@ -71,6 +72,7 @@
                       </w:rPr>
                       <w:t>DevSoft</w:t>
                     </w:r>
+                    <w:proofErr w:type="spellEnd"/>
                   </w:p>
                 </w:tc>
               </w:sdtContent>
@@ -2286,10 +2288,34 @@
     </w:p>
     <w:p>
       <w:r>
-        <w:t xml:space="preserve">Plusieurs types d’architecture possibles sont envisageables à ce stade pour concevoir l’application ; monolithique, en couches, microservices… Il est important d’aborder ce point avec deux critères essentiels ; le temps de développement, et le besoin du client. Dans le cas présent, une architecture en microservices semble largement exagérée au vu des besoins, et induirait une complexité non négligeable dans le projet, amenant nécessairement un temps de développement élevé. Dans la mesure où Arcadia est un premier projet, un premier contact avec l’entreprise avec la présence numérique en ligne, il peut être bon d’intégrer la notion d’évolutions du projet ; le client souhaitera peut-être, par exemple, disposer d’une application mobile dédiée ! Ces considérations m’ont donc amené à favoriser une architecture en couches, au détriment de l’architecture monolithique. </w:t>
-      </w:r>
-      <w:r>
-        <w:t xml:space="preserve">L’architecture en couches permet se séparer les responsabilités (accès aux données, logique métier, présentation…), tout en apportant moins de complexité que les microservices. Cette approche permet d’envisager une scalabilité et une évolutivité correcte. </w:t>
+        <w:t xml:space="preserve">Plusieurs types d’architecture possibles sont envisageables à ce stade pour concevoir l’application ; monolithique, en couches, </w:t>
+      </w:r>
+      <w:proofErr w:type="spellStart"/>
+      <w:r>
+        <w:t>microservices</w:t>
+      </w:r>
+      <w:proofErr w:type="spellEnd"/>
+      <w:r>
+        <w:t xml:space="preserve">… Il est important d’aborder ce point avec deux critères essentiels ; le temps de développement, et le besoin du client. Dans le cas présent, une architecture en </w:t>
+      </w:r>
+      <w:proofErr w:type="spellStart"/>
+      <w:r>
+        <w:t>microservices</w:t>
+      </w:r>
+      <w:proofErr w:type="spellEnd"/>
+      <w:r>
+        <w:t xml:space="preserve"> semble largement exagérée au vu des besoins, et induirait une complexité non négligeable dans le projet, amenant nécessairement un temps de développement élevé. Dans la mesure où Arcadia est un premier projet, un premier contact avec l’entreprise avec la présence numérique en ligne, il peut être bon d’intégrer la notion d’évolutions du projet ; le client souhaitera peut-être, par exemple, disposer d’une application mobile dédiée ! Ces considérations m’ont donc amené à favoriser une architecture en couches, au détriment de l’architecture monolithique. </w:t>
+      </w:r>
+      <w:r>
+        <w:t xml:space="preserve">L’architecture en couches permet se séparer les responsabilités (accès aux données, logique métier, présentation…), tout en apportant moins de complexité que les </w:t>
+      </w:r>
+      <w:proofErr w:type="spellStart"/>
+      <w:r>
+        <w:t>microservices</w:t>
+      </w:r>
+      <w:proofErr w:type="spellEnd"/>
+      <w:r>
+        <w:t xml:space="preserve">. Cette approche permet d’envisager une scalabilité et une évolutivité correcte. </w:t>
       </w:r>
     </w:p>
     <w:p/>
@@ -2305,7 +2331,23 @@
     </w:p>
     <w:p>
       <w:r>
-        <w:t>Le web dispose de très nombreuses technologies, backend, frontend, parfois même fullstack. Le critère de choix le plus évident se base sur les connaissances de l’équipe de développement ; en effet, dans une optique de rentabilité et d’optimisation du temps de développement, la possibilité de se passer d’une phase d’apprentissage d’un langage ou framework est un enjeu majeur.</w:t>
+        <w:t xml:space="preserve">Le web dispose de très nombreuses technologies, backend, frontend, parfois même </w:t>
+      </w:r>
+      <w:proofErr w:type="spellStart"/>
+      <w:r>
+        <w:t>fullstack</w:t>
+      </w:r>
+      <w:proofErr w:type="spellEnd"/>
+      <w:r>
+        <w:t xml:space="preserve">. Le critère de choix le plus évident se base sur les connaissances de l’équipe de développement ; en effet, dans une optique de rentabilité et d’optimisation du temps de développement, la possibilité de se passer d’une phase d’apprentissage d’un langage ou </w:t>
+      </w:r>
+      <w:proofErr w:type="spellStart"/>
+      <w:r>
+        <w:t>framework</w:t>
+      </w:r>
+      <w:proofErr w:type="spellEnd"/>
+      <w:r>
+        <w:t xml:space="preserve"> est un enjeu majeur.</w:t>
       </w:r>
     </w:p>
     <w:p>
@@ -2333,13 +2375,61 @@
     </w:p>
     <w:p>
       <w:r>
-        <w:t>Pour ce qui concerne le développement back end, le développeur en charge du projet maîtrise PHP et C#, mais aucun framework (Symfony, Laravel ou ASP .NET). Les technologies de base du frontend (HTML, CSS, JavaScript) sont également maitrisées, mais le développeur en charge du projet n’a aucune expérience dans aucun framework JavaScript (React, Vue, Angular, Svelte etc…).</w:t>
+        <w:t xml:space="preserve">Pour ce qui concerne le développement back end, le développeur en charge du projet maîtrise PHP et C#, mais aucun </w:t>
+      </w:r>
+      <w:proofErr w:type="spellStart"/>
+      <w:r>
+        <w:t>framework</w:t>
+      </w:r>
+      <w:proofErr w:type="spellEnd"/>
+      <w:r>
+        <w:t xml:space="preserve"> (Symfony, </w:t>
+      </w:r>
+      <w:proofErr w:type="spellStart"/>
+      <w:r>
+        <w:t>Laravel</w:t>
+      </w:r>
+      <w:proofErr w:type="spellEnd"/>
+      <w:r>
+        <w:t xml:space="preserve"> ou ASP .NET). Les technologies de base du frontend (HTML, CSS, JavaScript) sont également maitrisées, mais le développeur en charge du projet n’a aucune expérience dans aucun </w:t>
+      </w:r>
+      <w:proofErr w:type="spellStart"/>
+      <w:r>
+        <w:t>framework</w:t>
+      </w:r>
+      <w:proofErr w:type="spellEnd"/>
+      <w:r>
+        <w:t xml:space="preserve"> JavaScript (</w:t>
+      </w:r>
+      <w:proofErr w:type="spellStart"/>
+      <w:r>
+        <w:t>React</w:t>
+      </w:r>
+      <w:proofErr w:type="spellEnd"/>
+      <w:r>
+        <w:t xml:space="preserve">, Vue, </w:t>
+      </w:r>
+      <w:proofErr w:type="spellStart"/>
+      <w:r>
+        <w:t>Angular</w:t>
+      </w:r>
+      <w:proofErr w:type="spellEnd"/>
+      <w:r>
+        <w:t>, Svelte etc…).</w:t>
       </w:r>
       <w:r>
         <w:t xml:space="preserve"> </w:t>
       </w:r>
       <w:r>
-        <w:t xml:space="preserve">Le framework CSS Bootstrap est cependant plutôt bien maîtrisé. </w:t>
+        <w:t xml:space="preserve">Le </w:t>
+      </w:r>
+      <w:proofErr w:type="spellStart"/>
+      <w:r>
+        <w:t>framework</w:t>
+      </w:r>
+      <w:proofErr w:type="spellEnd"/>
+      <w:r>
+        <w:t xml:space="preserve"> CSS Bootstrap est cependant plutôt bien maîtrisé. </w:t>
       </w:r>
       <w:r>
         <w:t>Il maîtrise SQL, mais n’a pas de connaissances dans les BDD NoSQL.</w:t>
@@ -2359,7 +2449,15 @@
         </w:numPr>
       </w:pPr>
       <w:r>
-        <w:t>L’apprentissage d’un framework PHP ou d’ASP .NET</w:t>
+        <w:t xml:space="preserve">L’apprentissage d’un </w:t>
+      </w:r>
+      <w:proofErr w:type="spellStart"/>
+      <w:r>
+        <w:t>framework</w:t>
+      </w:r>
+      <w:proofErr w:type="spellEnd"/>
+      <w:r>
+        <w:t xml:space="preserve"> PHP ou d’ASP .NET</w:t>
       </w:r>
     </w:p>
     <w:p>
@@ -2371,7 +2469,15 @@
         </w:numPr>
       </w:pPr>
       <w:r>
-        <w:t>Le choix d’un framework JavaScript</w:t>
+        <w:t xml:space="preserve">Le choix d’un </w:t>
+      </w:r>
+      <w:proofErr w:type="spellStart"/>
+      <w:r>
+        <w:t>framework</w:t>
+      </w:r>
+      <w:proofErr w:type="spellEnd"/>
+      <w:r>
+        <w:t xml:space="preserve"> JavaScript</w:t>
       </w:r>
     </w:p>
     <w:p>
@@ -2400,14 +2506,27 @@
       <w:r>
         <w:t xml:space="preserve">Si les PHP et C# sont tous deux des langages très polyvalents et </w:t>
       </w:r>
+      <w:proofErr w:type="spellStart"/>
       <w:r>
         <w:t>developer-</w:t>
       </w:r>
       <w:r>
-        <w:t>friendly, en termes de</w:t>
-      </w:r>
-      <w:r>
-        <w:t xml:space="preserve"> performances C# semble se détacher, en particulier avec le framework ASP .NET. Si ASP .NET présente une courbe d’apprentissage</w:t>
+        <w:t>friendly</w:t>
+      </w:r>
+      <w:proofErr w:type="spellEnd"/>
+      <w:r>
+        <w:t>, en termes de</w:t>
+      </w:r>
+      <w:r>
+        <w:t xml:space="preserve"> performances C# semble se détacher, en particulier avec le </w:t>
+      </w:r>
+      <w:proofErr w:type="spellStart"/>
+      <w:r>
+        <w:t>framework</w:t>
+      </w:r>
+      <w:proofErr w:type="spellEnd"/>
+      <w:r>
+        <w:t xml:space="preserve"> ASP .NET. Si ASP .NET présente une courbe d’apprentissage</w:t>
       </w:r>
       <w:r>
         <w:t xml:space="preserve"> importante pour un débutant, cette dernière se trouve cependant largement adoucie par la connaissance</w:t>
@@ -2422,16 +2541,53 @@
     <w:p>
       <w:r>
         <w:lastRenderedPageBreak/>
-        <w:t>La configuration actuelle de l’équipe penche vers le choix d’une WebAPI ASP .NET 8. A noter que .NET 8 est une LTS et apporte ainsi une stabilité accrue et pérenne.</w:t>
+        <w:t xml:space="preserve">La configuration actuelle de l’équipe penche vers le choix d’une </w:t>
+      </w:r>
+      <w:proofErr w:type="spellStart"/>
+      <w:r>
+        <w:t>WebAPI</w:t>
+      </w:r>
+      <w:proofErr w:type="spellEnd"/>
+      <w:r>
+        <w:t xml:space="preserve"> ASP .NET 8. A noter que .NET 8 est une LTS et apporte ainsi une stabilité accrue et pérenne.</w:t>
       </w:r>
       <w:r>
         <w:t xml:space="preserve"> Le déploiement est de plus relativement aisé sur les services d’Azure. </w:t>
       </w:r>
       <w:r>
-        <w:t xml:space="preserve">D’autre part, l’ORM Entity Framework Core d’ASP .NET Core apporte de nombreuses </w:t>
-      </w:r>
-      <w:r>
-        <w:t>features relatives</w:t>
+        <w:t xml:space="preserve">D’autre part, l’ORM </w:t>
+      </w:r>
+      <w:proofErr w:type="spellStart"/>
+      <w:r>
+        <w:t>Entity</w:t>
+      </w:r>
+      <w:proofErr w:type="spellEnd"/>
+      <w:r>
+        <w:t xml:space="preserve"> Framework </w:t>
+      </w:r>
+      <w:proofErr w:type="spellStart"/>
+      <w:r>
+        <w:t>Core</w:t>
+      </w:r>
+      <w:proofErr w:type="spellEnd"/>
+      <w:r>
+        <w:t xml:space="preserve"> d’ASP .NET </w:t>
+      </w:r>
+      <w:proofErr w:type="spellStart"/>
+      <w:r>
+        <w:t>Core</w:t>
+      </w:r>
+      <w:proofErr w:type="spellEnd"/>
+      <w:r>
+        <w:t xml:space="preserve"> apporte de nombreuses </w:t>
+      </w:r>
+      <w:proofErr w:type="spellStart"/>
+      <w:r>
+        <w:t>features</w:t>
+      </w:r>
+      <w:proofErr w:type="spellEnd"/>
+      <w:r>
+        <w:t xml:space="preserve"> relatives</w:t>
       </w:r>
       <w:r>
         <w:t xml:space="preserve"> à la sécurité et à la l’évolutivité du projet, comme les Migrations</w:t>
@@ -2465,8 +2621,39 @@
           <w:sz w:val="24"/>
           <w:szCs w:val="24"/>
         </w:rPr>
-        <w:t xml:space="preserve"> avec Entity Framework Core</w:t>
-      </w:r>
+        <w:t xml:space="preserve"> avec </w:t>
+      </w:r>
+      <w:proofErr w:type="spellStart"/>
+      <w:r>
+        <w:rPr>
+          <w:b/>
+          <w:bCs/>
+          <w:sz w:val="24"/>
+          <w:szCs w:val="24"/>
+        </w:rPr>
+        <w:t>Entity</w:t>
+      </w:r>
+      <w:proofErr w:type="spellEnd"/>
+      <w:r>
+        <w:rPr>
+          <w:b/>
+          <w:bCs/>
+          <w:sz w:val="24"/>
+          <w:szCs w:val="24"/>
+        </w:rPr>
+        <w:t xml:space="preserve"> Framework </w:t>
+      </w:r>
+      <w:proofErr w:type="spellStart"/>
+      <w:r>
+        <w:rPr>
+          <w:b/>
+          <w:bCs/>
+          <w:sz w:val="24"/>
+          <w:szCs w:val="24"/>
+        </w:rPr>
+        <w:t>Core</w:t>
+      </w:r>
+      <w:proofErr w:type="spellEnd"/>
     </w:p>
     <w:p>
       <w:pPr>
@@ -2528,10 +2715,66 @@
     </w:p>
     <w:p>
       <w:r>
-        <w:t>La variété des frameworks frontend rend la décision difficile, et nous nous contenterons d’évoquer les 3 frameworks JavaScript majeurs</w:t>
-      </w:r>
-      <w:r>
-        <w:t xml:space="preserve">, React, Vue et Angular, et les deux frameworks les plus répandus, Boostrap et Tailwind. </w:t>
+        <w:t xml:space="preserve">La variété des </w:t>
+      </w:r>
+      <w:proofErr w:type="spellStart"/>
+      <w:r>
+        <w:t>frameworks</w:t>
+      </w:r>
+      <w:proofErr w:type="spellEnd"/>
+      <w:r>
+        <w:t xml:space="preserve"> frontend rend la décision difficile, et nous nous contenterons d’évoquer les 3 </w:t>
+      </w:r>
+      <w:proofErr w:type="spellStart"/>
+      <w:r>
+        <w:t>frameworks</w:t>
+      </w:r>
+      <w:proofErr w:type="spellEnd"/>
+      <w:r>
+        <w:t xml:space="preserve"> JavaScript majeurs</w:t>
+      </w:r>
+      <w:r>
+        <w:t xml:space="preserve">, </w:t>
+      </w:r>
+      <w:proofErr w:type="spellStart"/>
+      <w:r>
+        <w:t>React</w:t>
+      </w:r>
+      <w:proofErr w:type="spellEnd"/>
+      <w:r>
+        <w:t xml:space="preserve">, Vue et </w:t>
+      </w:r>
+      <w:proofErr w:type="spellStart"/>
+      <w:r>
+        <w:t>Angular</w:t>
+      </w:r>
+      <w:proofErr w:type="spellEnd"/>
+      <w:r>
+        <w:t xml:space="preserve">, et les deux </w:t>
+      </w:r>
+      <w:proofErr w:type="spellStart"/>
+      <w:r>
+        <w:t>frameworks</w:t>
+      </w:r>
+      <w:proofErr w:type="spellEnd"/>
+      <w:r>
+        <w:t xml:space="preserve"> les plus répandus, </w:t>
+      </w:r>
+      <w:proofErr w:type="spellStart"/>
+      <w:r>
+        <w:t>Boostrap</w:t>
+      </w:r>
+      <w:proofErr w:type="spellEnd"/>
+      <w:r>
+        <w:t xml:space="preserve"> et </w:t>
+      </w:r>
+      <w:proofErr w:type="spellStart"/>
+      <w:r>
+        <w:t>Tailwind</w:t>
+      </w:r>
+      <w:proofErr w:type="spellEnd"/>
+      <w:r>
+        <w:t xml:space="preserve">. </w:t>
       </w:r>
     </w:p>
     <w:p>
@@ -2539,18 +2782,100 @@
         <w:t>Le développeur en charge du projet dispose des acquis de base des technologies frontend,</w:t>
       </w:r>
       <w:r>
-        <w:t xml:space="preserve"> affectionne particulièrement les langages fortement typés et les frameworks très structurés. Dans la mesure où il sera nécessaire d’attribuer un temps d’apprentissage pour un framework frontend, Angular semble tout indiqué pour ce projet ; favorisant Typescript, Angular est un framework dogmatique (opinionated) développé par Google réputé pour sa robustesse, sa scalabilité, et ses conventions structurelles strictes. Particulièrement stable, </w:t>
-      </w:r>
-      <w:r>
-        <w:t xml:space="preserve">Angular propose la quasi-totalité des composants et librairies nécessaires au développent d’applications de grande envergure, évitant les potentielles difficultés de compatibilité lors des montées de version par exemple. </w:t>
-      </w:r>
-    </w:p>
-    <w:p>
-      <w:r>
-        <w:t xml:space="preserve">S’il est évident que le projet ne saurait se contenter d’un style prédéfini, le temps gagné par l’utilisation d’un framework CSS l’est tout autant. </w:t>
-      </w:r>
-      <w:r>
-        <w:t>Tailwind apporte une personnalisation supérieure à Bootstrap, qui lui privilégie rapidité et simplicité. Comme mentionné plus haut, le framework CSS que nous devons choisir ne constituera pas l’essentiel du style de l’application, mais contribuera à l</w:t>
+        <w:t xml:space="preserve"> affectionne particulièrement les langages fortement typés et les </w:t>
+      </w:r>
+      <w:proofErr w:type="spellStart"/>
+      <w:r>
+        <w:t>frameworks</w:t>
+      </w:r>
+      <w:proofErr w:type="spellEnd"/>
+      <w:r>
+        <w:t xml:space="preserve"> très structurés. Dans la mesure où il sera nécessaire d’attribuer un temps d’apprentissage pour un </w:t>
+      </w:r>
+      <w:proofErr w:type="spellStart"/>
+      <w:r>
+        <w:t>framework</w:t>
+      </w:r>
+      <w:proofErr w:type="spellEnd"/>
+      <w:r>
+        <w:t xml:space="preserve"> frontend, </w:t>
+      </w:r>
+      <w:proofErr w:type="spellStart"/>
+      <w:r>
+        <w:t>Angular</w:t>
+      </w:r>
+      <w:proofErr w:type="spellEnd"/>
+      <w:r>
+        <w:t xml:space="preserve"> semble tout indiqué pour ce projet ; favorisant </w:t>
+      </w:r>
+      <w:proofErr w:type="spellStart"/>
+      <w:r>
+        <w:t>Typescript</w:t>
+      </w:r>
+      <w:proofErr w:type="spellEnd"/>
+      <w:r>
+        <w:t xml:space="preserve">, </w:t>
+      </w:r>
+      <w:proofErr w:type="spellStart"/>
+      <w:r>
+        <w:t>Angular</w:t>
+      </w:r>
+      <w:proofErr w:type="spellEnd"/>
+      <w:r>
+        <w:t xml:space="preserve"> est un </w:t>
+      </w:r>
+      <w:proofErr w:type="spellStart"/>
+      <w:r>
+        <w:t>framework</w:t>
+      </w:r>
+      <w:proofErr w:type="spellEnd"/>
+      <w:r>
+        <w:t xml:space="preserve"> dogmatique (</w:t>
+      </w:r>
+      <w:proofErr w:type="spellStart"/>
+      <w:r>
+        <w:t>opinionated</w:t>
+      </w:r>
+      <w:proofErr w:type="spellEnd"/>
+      <w:r>
+        <w:t xml:space="preserve">) développé par Google réputé pour sa robustesse, sa scalabilité, et ses conventions structurelles strictes. Particulièrement stable, </w:t>
+      </w:r>
+      <w:proofErr w:type="spellStart"/>
+      <w:r>
+        <w:t>Angular</w:t>
+      </w:r>
+      <w:proofErr w:type="spellEnd"/>
+      <w:r>
+        <w:t xml:space="preserve"> propose la quasi-totalité des composants et librairies nécessaires au développent d’applications de grande envergure, évitant les potentielles difficultés de compatibilité lors des montées de version par exemple. </w:t>
+      </w:r>
+    </w:p>
+    <w:p>
+      <w:r>
+        <w:t xml:space="preserve">S’il est évident que le projet ne saurait se contenter d’un style prédéfini, le temps gagné par l’utilisation d’un </w:t>
+      </w:r>
+      <w:proofErr w:type="spellStart"/>
+      <w:r>
+        <w:t>framework</w:t>
+      </w:r>
+      <w:proofErr w:type="spellEnd"/>
+      <w:r>
+        <w:t xml:space="preserve"> CSS l’est tout autant. </w:t>
+      </w:r>
+      <w:proofErr w:type="spellStart"/>
+      <w:r>
+        <w:t>Tailwind</w:t>
+      </w:r>
+      <w:proofErr w:type="spellEnd"/>
+      <w:r>
+        <w:t xml:space="preserve"> apporte une personnalisation supérieure à Bootstrap, qui lui privilégie rapidité et simplicité. Comme mentionné plus haut, le </w:t>
+      </w:r>
+      <w:proofErr w:type="spellStart"/>
+      <w:r>
+        <w:t>framework</w:t>
+      </w:r>
+      <w:proofErr w:type="spellEnd"/>
+      <w:r>
+        <w:t xml:space="preserve"> CSS que nous devons choisir ne constituera pas l’essentiel du style de l’application, mais contribuera à l</w:t>
       </w:r>
       <w:r>
         <w:t xml:space="preserve">a rapidité du développement, et en cela Bootstrap semble tout indiqué. </w:t>
@@ -2572,7 +2897,27 @@
           <w:sz w:val="24"/>
           <w:szCs w:val="24"/>
         </w:rPr>
-        <w:t>Choix : Angular 18 et Bootstrap 5</w:t>
+        <w:t xml:space="preserve">Choix : </w:t>
+      </w:r>
+      <w:proofErr w:type="spellStart"/>
+      <w:r>
+        <w:rPr>
+          <w:b/>
+          <w:bCs/>
+          <w:sz w:val="24"/>
+          <w:szCs w:val="24"/>
+        </w:rPr>
+        <w:t>Angular</w:t>
+      </w:r>
+      <w:proofErr w:type="spellEnd"/>
+      <w:r>
+        <w:rPr>
+          <w:b/>
+          <w:bCs/>
+          <w:sz w:val="24"/>
+          <w:szCs w:val="24"/>
+        </w:rPr>
+        <w:t xml:space="preserve"> 18 et Bootstrap 5</w:t>
       </w:r>
     </w:p>
     <w:p>
@@ -2616,10 +2961,26 @@
     </w:p>
     <w:p>
       <w:r>
-        <w:t xml:space="preserve">Le mécanisme d’authentification choisi est le JWT, ou JSON Web Token. </w:t>
-      </w:r>
-      <w:r>
-        <w:t xml:space="preserve">Délivré par l’API avec une durée de validité déterminée, il permet au client authentifié d’accéder aux ressources si son niveau d’autorisation le lui permet. L’autorisation sera basée sur le principe simple de rôle, transmis dans le JWT. L’outil ASP .NET Core Identity permet de gérer simplement </w:t>
+        <w:t xml:space="preserve">Le mécanisme d’authentification choisi est le JWT, ou JSON Web </w:t>
+      </w:r>
+      <w:proofErr w:type="spellStart"/>
+      <w:r>
+        <w:t>Token</w:t>
+      </w:r>
+      <w:proofErr w:type="spellEnd"/>
+      <w:r>
+        <w:t xml:space="preserve">. </w:t>
+      </w:r>
+      <w:r>
+        <w:t xml:space="preserve">Délivré par l’API avec une durée de validité déterminée, il permet au client authentifié d’accéder aux ressources si son niveau d’autorisation le lui permet. L’autorisation sera basée sur le principe simple de rôle, transmis dans le JWT. L’outil ASP .NET </w:t>
+      </w:r>
+      <w:proofErr w:type="spellStart"/>
+      <w:r>
+        <w:t>Core</w:t>
+      </w:r>
+      <w:proofErr w:type="spellEnd"/>
+      <w:r>
+        <w:t xml:space="preserve"> Identity permet de gérer simplement </w:t>
       </w:r>
       <w:r>
         <w:t>les identités et les rôles des utilisateurs, et sera utilisé dans le développement du projet.</w:t>
@@ -2638,19 +2999,35 @@
     </w:p>
     <w:p>
       <w:r>
-        <w:t>Dans une architecture avec une API et un client séparé</w:t>
+        <w:t xml:space="preserve">Dans une architecture avec une API et </w:t>
+      </w:r>
+      <w:proofErr w:type="gramStart"/>
+      <w:r>
+        <w:t>un client séparé</w:t>
       </w:r>
       <w:r>
         <w:t>s</w:t>
       </w:r>
       <w:r>
-        <w:t xml:space="preserve"> et déployés sur des serveurs et des hébergeurs différents, il est essentiel de ne pas oublie</w:t>
+        <w:t xml:space="preserve"> et déployés</w:t>
+      </w:r>
+      <w:proofErr w:type="gramEnd"/>
+      <w:r>
+        <w:t xml:space="preserve"> sur des serveurs et des hébergeurs différents, il est essentiel de ne pas oublie</w:t>
       </w:r>
       <w:r>
         <w:t>r</w:t>
       </w:r>
       <w:r>
-        <w:t xml:space="preserve"> le paramétrage CORS (Corss-Origin Ressource Sharing). Le bon paramétrage des requêtes CORS</w:t>
+        <w:t xml:space="preserve"> le paramétrage CORS (</w:t>
+      </w:r>
+      <w:proofErr w:type="spellStart"/>
+      <w:r>
+        <w:t>Corss</w:t>
+      </w:r>
+      <w:proofErr w:type="spellEnd"/>
+      <w:r>
+        <w:t>-Origin Ressource Sharing). Le bon paramétrage des requêtes CORS</w:t>
       </w:r>
       <w:r>
         <w:t xml:space="preserve"> permet de n’accorder l’accès aux ressources de l’API qu’à des clients identifiés dans une liste d’URL autorisées</w:t>
@@ -2677,10 +3054,13 @@
         <w:t xml:space="preserve">Le protocole HTTPS </w:t>
       </w:r>
       <w:r>
-        <w:t xml:space="preserve">sécurise les échanges de données à l’aide  </w:t>
-      </w:r>
-      <w:r>
-        <w:t>de la technologie SSL/TLS</w:t>
+        <w:t xml:space="preserve">sécurise les échanges de données à </w:t>
+      </w:r>
+      <w:r>
+        <w:t>l’aide de</w:t>
+      </w:r>
+      <w:r>
+        <w:t xml:space="preserve"> la technologie SSL/TLS</w:t>
       </w:r>
       <w:r>
         <w:t>.</w:t>
@@ -2709,7 +3089,41 @@
     </w:p>
     <w:p>
       <w:r>
-        <w:t xml:space="preserve">En ASP .NET, comme dans de nombreux autres langages, il est possible de stocker ces secrets dans un fichier de configuration, ici appsettings.json. Lors du développement, j’ai par exemple commis l’erreur de laisser ce fichier dans le tracking du repo, et donc de le commit et de le push régulièrement. À la mise en production du projet, j’ai donc modifié toutes les clefs avant de retirer du tracking le fichier en question, m’assurant ainsi de la confidentialité la plus totale de ces secrets. </w:t>
+        <w:t xml:space="preserve">En ASP .NET, comme dans de nombreux autres langages, il est possible de stocker ces secrets dans un fichier de configuration, ici </w:t>
+      </w:r>
+      <w:proofErr w:type="spellStart"/>
+      <w:proofErr w:type="gramStart"/>
+      <w:r>
+        <w:t>appsettings.json</w:t>
+      </w:r>
+      <w:proofErr w:type="spellEnd"/>
+      <w:proofErr w:type="gramEnd"/>
+      <w:r>
+        <w:t xml:space="preserve">. Lors du développement, j’ai par exemple commis l’erreur de laisser ce fichier dans le </w:t>
+      </w:r>
+      <w:proofErr w:type="spellStart"/>
+      <w:r>
+        <w:t>tracking</w:t>
+      </w:r>
+      <w:proofErr w:type="spellEnd"/>
+      <w:r>
+        <w:t xml:space="preserve"> du repo, et donc de le commit et </w:t>
+      </w:r>
+      <w:proofErr w:type="gramStart"/>
+      <w:r>
+        <w:t>de le</w:t>
+      </w:r>
+      <w:proofErr w:type="gramEnd"/>
+      <w:r>
+        <w:t xml:space="preserve"> push régulièrement. À la mise en production du projet, j’ai donc modifié toutes les clefs avant de retirer du </w:t>
+      </w:r>
+      <w:proofErr w:type="spellStart"/>
+      <w:r>
+        <w:t>tracking</w:t>
+      </w:r>
+      <w:proofErr w:type="spellEnd"/>
+      <w:r>
+        <w:t xml:space="preserve"> le fichier en question, m’assurant ainsi de la confidentialité la plus totale de ces secrets. </w:t>
       </w:r>
     </w:p>
     <w:p/>
@@ -2748,7 +3162,21 @@
           <w:rPr>
             <w:rStyle w:val="Hyperlink"/>
           </w:rPr>
-          <w:t>Microsoft Learn : Développer des compétences qui ouvrent de nouvelles opportunités de carrière</w:t>
+          <w:t xml:space="preserve">Microsoft </w:t>
+        </w:r>
+        <w:proofErr w:type="spellStart"/>
+        <w:r>
+          <w:rPr>
+            <w:rStyle w:val="Hyperlink"/>
+          </w:rPr>
+          <w:t>Learn</w:t>
+        </w:r>
+        <w:proofErr w:type="spellEnd"/>
+        <w:r>
+          <w:rPr>
+            <w:rStyle w:val="Hyperlink"/>
+          </w:rPr>
+          <w:t> : Développer des compétences qui ouvrent de nouvelles opportunités de carrière</w:t>
         </w:r>
       </w:hyperlink>
       <w:r>
@@ -2764,15 +3192,31 @@
         </w:numPr>
       </w:pPr>
       <w:r>
-        <w:t>Documentation Angular pour le client (</w:t>
+        <w:t xml:space="preserve">Documentation </w:t>
+      </w:r>
+      <w:proofErr w:type="spellStart"/>
+      <w:r>
+        <w:t>Angular</w:t>
+      </w:r>
+      <w:proofErr w:type="spellEnd"/>
+      <w:r>
+        <w:t xml:space="preserve"> pour le client (</w:t>
       </w:r>
       <w:hyperlink r:id="rId10" w:history="1">
         <w:r>
           <w:rPr>
             <w:rStyle w:val="Hyperlink"/>
           </w:rPr>
-          <w:t>Home • Angular</w:t>
+          <w:t xml:space="preserve">Home • </w:t>
         </w:r>
+        <w:proofErr w:type="spellStart"/>
+        <w:r>
+          <w:rPr>
+            <w:rStyle w:val="Hyperlink"/>
+          </w:rPr>
+          <w:t>Angular</w:t>
+        </w:r>
+        <w:proofErr w:type="spellEnd"/>
       </w:hyperlink>
       <w:r>
         <w:t>)</w:t>
@@ -2787,15 +3231,91 @@
         </w:numPr>
       </w:pPr>
       <w:r>
-        <w:t>Plateforme de cours Dyma (</w:t>
+        <w:t xml:space="preserve">Plateforme de cours </w:t>
+      </w:r>
+      <w:proofErr w:type="spellStart"/>
+      <w:r>
+        <w:t>Dyma</w:t>
+      </w:r>
+      <w:proofErr w:type="spellEnd"/>
+      <w:r>
+        <w:t xml:space="preserve"> (</w:t>
+      </w:r>
+      <w:proofErr w:type="spellStart"/>
+      <w:r>
+        <w:fldChar w:fldCharType="begin"/>
+      </w:r>
+      <w:r>
+        <w:instrText>HYPERLINK "https://dyma.fr/developer/accueil"</w:instrText>
+      </w:r>
+      <w:r>
+        <w:fldChar w:fldCharType="separate"/>
+      </w:r>
+      <w:r>
+        <w:rPr>
+          <w:rStyle w:val="Hyperlink"/>
+        </w:rPr>
+        <w:t>Dyma</w:t>
+      </w:r>
+      <w:proofErr w:type="spellEnd"/>
+      <w:r>
+        <w:rPr>
+          <w:rStyle w:val="Hyperlink"/>
+        </w:rPr>
+        <w:fldChar w:fldCharType="end"/>
+      </w:r>
+      <w:r>
+        <w:t>)</w:t>
+      </w:r>
+    </w:p>
+    <w:p>
+      <w:pPr>
+        <w:pStyle w:val="ListParagraph"/>
+        <w:numPr>
+          <w:ilvl w:val="0"/>
+          <w:numId w:val="2"/>
+        </w:numPr>
+      </w:pPr>
+      <w:r>
+        <w:t xml:space="preserve">Plateforme de cours </w:t>
+      </w:r>
+      <w:proofErr w:type="spellStart"/>
+      <w:r>
+        <w:t>Udemy</w:t>
+      </w:r>
+      <w:proofErr w:type="spellEnd"/>
+      <w:r>
+        <w:t xml:space="preserve"> (</w:t>
       </w:r>
       <w:hyperlink r:id="rId11" w:history="1">
         <w:r>
           <w:rPr>
             <w:rStyle w:val="Hyperlink"/>
           </w:rPr>
-          <w:t>Dyma</w:t>
+          <w:t xml:space="preserve">Cours en </w:t>
         </w:r>
+        <w:proofErr w:type="gramStart"/>
+        <w:r>
+          <w:rPr>
+            <w:rStyle w:val="Hyperlink"/>
+          </w:rPr>
+          <w:t>ligne  :</w:t>
+        </w:r>
+        <w:proofErr w:type="gramEnd"/>
+        <w:r>
+          <w:rPr>
+            <w:rStyle w:val="Hyperlink"/>
+          </w:rPr>
+          <w:t xml:space="preserve"> apprenez ce que vous voulez, à votre rythme | </w:t>
+        </w:r>
+        <w:proofErr w:type="spellStart"/>
+        <w:r>
+          <w:rPr>
+            <w:rStyle w:val="Hyperlink"/>
+          </w:rPr>
+          <w:t>Udemy</w:t>
+        </w:r>
+        <w:proofErr w:type="spellEnd"/>
       </w:hyperlink>
       <w:r>
         <w:t>)</w:t>
@@ -2810,32 +3330,17 @@
         </w:numPr>
       </w:pPr>
       <w:r>
-        <w:t>Plateforme de cours Udemy (</w:t>
+        <w:t xml:space="preserve">Plateforme de cours </w:t>
+      </w:r>
+      <w:proofErr w:type="spellStart"/>
+      <w:r>
+        <w:t>Studi</w:t>
+      </w:r>
+      <w:proofErr w:type="spellEnd"/>
+      <w:r>
+        <w:t xml:space="preserve"> (</w:t>
       </w:r>
       <w:hyperlink r:id="rId12" w:history="1">
-        <w:r>
-          <w:rPr>
-            <w:rStyle w:val="Hyperlink"/>
-          </w:rPr>
-          <w:t>Cours en ligne  : apprenez ce que vous voulez, à votre rythme | Udemy</w:t>
-        </w:r>
-      </w:hyperlink>
-      <w:r>
-        <w:t>)</w:t>
-      </w:r>
-    </w:p>
-    <w:p>
-      <w:pPr>
-        <w:pStyle w:val="ListParagraph"/>
-        <w:numPr>
-          <w:ilvl w:val="0"/>
-          <w:numId w:val="2"/>
-        </w:numPr>
-      </w:pPr>
-      <w:r>
-        <w:t>Plateforme de cours Studi (</w:t>
-      </w:r>
-      <w:hyperlink r:id="rId13" w:history="1">
         <w:r>
           <w:rPr>
             <w:rStyle w:val="Hyperlink"/>
@@ -2856,7 +3361,15 @@
         </w:numPr>
       </w:pPr>
       <w:r>
-        <w:t>Plateforme de cours OpenClassrooms (</w:t>
+        <w:t xml:space="preserve">Plateforme de cours </w:t>
+      </w:r>
+      <w:proofErr w:type="spellStart"/>
+      <w:r>
+        <w:t>OpenClassrooms</w:t>
+      </w:r>
+      <w:proofErr w:type="spellEnd"/>
+      <w:r>
+        <w:t xml:space="preserve"> (</w:t>
       </w:r>
       <w:r>
         <w:t>https://openclassrooms.com/</w:t>
@@ -2874,37 +3387,97 @@
         </w:numPr>
       </w:pPr>
       <w:r>
-        <w:t>Plateforme de cours Grafikart (</w:t>
+        <w:t xml:space="preserve">Plateforme de cours </w:t>
+      </w:r>
+      <w:proofErr w:type="spellStart"/>
+      <w:r>
+        <w:t>Grafikart</w:t>
+      </w:r>
+      <w:proofErr w:type="spellEnd"/>
+      <w:r>
+        <w:t xml:space="preserve"> (</w:t>
+      </w:r>
+      <w:hyperlink r:id="rId13" w:history="1">
+        <w:r>
+          <w:rPr>
+            <w:rStyle w:val="Hyperlink"/>
+          </w:rPr>
+          <w:t xml:space="preserve">Tutoriels et Formations </w:t>
+        </w:r>
+        <w:proofErr w:type="gramStart"/>
+        <w:r>
+          <w:rPr>
+            <w:rStyle w:val="Hyperlink"/>
+          </w:rPr>
+          <w:t>vidéos</w:t>
+        </w:r>
+        <w:proofErr w:type="gramEnd"/>
+        <w:r>
+          <w:rPr>
+            <w:rStyle w:val="Hyperlink"/>
+          </w:rPr>
+          <w:t xml:space="preserve"> sur le développement web | </w:t>
+        </w:r>
+        <w:proofErr w:type="spellStart"/>
+        <w:r>
+          <w:rPr>
+            <w:rStyle w:val="Hyperlink"/>
+          </w:rPr>
+          <w:t>Grafikart</w:t>
+        </w:r>
+        <w:proofErr w:type="spellEnd"/>
+      </w:hyperlink>
+      <w:r>
+        <w:t>)</w:t>
+      </w:r>
+    </w:p>
+    <w:p>
+      <w:pPr>
+        <w:pStyle w:val="ListParagraph"/>
+        <w:numPr>
+          <w:ilvl w:val="0"/>
+          <w:numId w:val="2"/>
+        </w:numPr>
+      </w:pPr>
+      <w:r>
+        <w:t xml:space="preserve">Cours </w:t>
+      </w:r>
+      <w:proofErr w:type="spellStart"/>
+      <w:r>
+        <w:t>Angular</w:t>
+      </w:r>
+      <w:proofErr w:type="spellEnd"/>
+      <w:r>
+        <w:t xml:space="preserve"> 18 de Simon </w:t>
+      </w:r>
+      <w:proofErr w:type="spellStart"/>
+      <w:r>
+        <w:t>Dieny</w:t>
+      </w:r>
+      <w:proofErr w:type="spellEnd"/>
+      <w:r>
+        <w:t xml:space="preserve"> (</w:t>
       </w:r>
       <w:hyperlink r:id="rId14" w:history="1">
         <w:r>
           <w:rPr>
             <w:rStyle w:val="Hyperlink"/>
           </w:rPr>
-          <w:t>Tutoriels et Formations vidéos sur le développement web | Grafikart</w:t>
+          <w:t xml:space="preserve">Tableau de bord - </w:t>
         </w:r>
-      </w:hyperlink>
-      <w:r>
-        <w:t>)</w:t>
-      </w:r>
-    </w:p>
-    <w:p>
-      <w:pPr>
-        <w:pStyle w:val="ListParagraph"/>
-        <w:numPr>
-          <w:ilvl w:val="0"/>
-          <w:numId w:val="2"/>
-        </w:numPr>
-      </w:pPr>
-      <w:r>
-        <w:t>Cours Angular 18 de Simon Dieny (</w:t>
-      </w:r>
-      <w:hyperlink r:id="rId15" w:history="1">
+        <w:proofErr w:type="spellStart"/>
         <w:r>
           <w:rPr>
             <w:rStyle w:val="Hyperlink"/>
           </w:rPr>
-          <w:t>Tableau de bord - Angular SENIOR</w:t>
+          <w:t>Angular</w:t>
+        </w:r>
+        <w:proofErr w:type="spellEnd"/>
+        <w:r>
+          <w:rPr>
+            <w:rStyle w:val="Hyperlink"/>
+          </w:rPr>
+          <w:t xml:space="preserve"> SENIOR</w:t>
         </w:r>
       </w:hyperlink>
       <w:r>
@@ -2922,13 +3495,21 @@
           <w:lang w:val="en-US"/>
         </w:rPr>
       </w:pPr>
+      <w:proofErr w:type="spellStart"/>
       <w:r>
         <w:rPr>
           <w:lang w:val="en-US"/>
         </w:rPr>
-        <w:t>Stackoverflow (</w:t>
-      </w:r>
-      <w:hyperlink r:id="rId16" w:history="1">
+        <w:t>Stackoverflow</w:t>
+      </w:r>
+      <w:proofErr w:type="spellEnd"/>
+      <w:r>
+        <w:rPr>
+          <w:lang w:val="en-US"/>
+        </w:rPr>
+        <w:t xml:space="preserve"> (</w:t>
+      </w:r>
+      <w:hyperlink r:id="rId15" w:history="1">
         <w:r>
           <w:rPr>
             <w:rStyle w:val="Hyperlink"/>
@@ -2952,10 +3533,15 @@
           <w:numId w:val="2"/>
         </w:numPr>
       </w:pPr>
-      <w:r>
-        <w:t>ChatGPT (</w:t>
-      </w:r>
-      <w:hyperlink r:id="rId17" w:history="1">
+      <w:proofErr w:type="spellStart"/>
+      <w:r>
+        <w:t>ChatGPT</w:t>
+      </w:r>
+      <w:proofErr w:type="spellEnd"/>
+      <w:r>
+        <w:t xml:space="preserve"> (</w:t>
+      </w:r>
+      <w:hyperlink r:id="rId16" w:history="1">
         <w:r>
           <w:rPr>
             <w:rStyle w:val="Hyperlink"/>
@@ -3011,6 +3597,7 @@
         </w:rPr>
       </w:pPr>
       <w:bookmarkStart w:id="15" w:name="_Toc181951487"/>
+      <w:proofErr w:type="spellStart"/>
       <w:r>
         <w:rPr>
           <w:lang w:val="en-US"/>
@@ -3018,6 +3605,7 @@
         <w:t>BackEnd</w:t>
       </w:r>
       <w:bookmarkEnd w:id="15"/>
+      <w:proofErr w:type="spellEnd"/>
       <w:r>
         <w:rPr>
           <w:lang w:val="en-US"/>
@@ -3054,7 +3642,23 @@
         <w:t xml:space="preserve"> C/C++, </w:t>
       </w:r>
       <w:r>
-        <w:t>Python, Javascript et Typescript. Il embarque une IA puissante capable de suggérer des propositions pertinentes d’auto-complétion au fil de la saisie. Gratuit dans sa version Community, cet IDE est extrêmement complet.</w:t>
+        <w:t xml:space="preserve">Python, Javascript et </w:t>
+      </w:r>
+      <w:proofErr w:type="spellStart"/>
+      <w:r>
+        <w:t>Typescript</w:t>
+      </w:r>
+      <w:proofErr w:type="spellEnd"/>
+      <w:r>
+        <w:t>. Il embarque une IA puissante capable de suggérer des propositions pertinentes d’</w:t>
+      </w:r>
+      <w:proofErr w:type="spellStart"/>
+      <w:r>
+        <w:t>auto-complétion</w:t>
+      </w:r>
+      <w:proofErr w:type="spellEnd"/>
+      <w:r>
+        <w:t xml:space="preserve"> au fil de la saisie. Gratuit dans sa version Community, cet IDE est extrêmement complet.</w:t>
       </w:r>
       <w:r>
         <w:t xml:space="preserve"> </w:t>
@@ -3068,13 +3672,23 @@
           <w:numId w:val="2"/>
         </w:numPr>
       </w:pPr>
+      <w:proofErr w:type="spellStart"/>
       <w:r>
         <w:t>Swagger</w:t>
       </w:r>
-    </w:p>
-    <w:p>
-      <w:r>
-        <w:t>L’outil Swagger permet de documenter facilement les API, mais également de les tester</w:t>
+      <w:proofErr w:type="spellEnd"/>
+    </w:p>
+    <w:p>
+      <w:r>
+        <w:t xml:space="preserve">L’outil </w:t>
+      </w:r>
+      <w:proofErr w:type="spellStart"/>
+      <w:r>
+        <w:t>Swagger</w:t>
+      </w:r>
+      <w:proofErr w:type="spellEnd"/>
+      <w:r>
+        <w:t xml:space="preserve"> permet de documenter facilement les API, mais également de les tester</w:t>
       </w:r>
       <w:r>
         <w:t xml:space="preserve">, en envoyant des requêtes avec les paramètres attendus. </w:t>
@@ -3114,7 +3728,15 @@
         <w:t xml:space="preserve"> et le</w:t>
       </w:r>
       <w:r>
-        <w:t xml:space="preserve"> logiciel de Microsoft pour gérer les bases de données SQL Server. C’est un équivalent à WorbBench pour MySQL. </w:t>
+        <w:t xml:space="preserve"> logiciel de Microsoft pour gérer les bases de données SQL Server. C’est un équivalent à </w:t>
+      </w:r>
+      <w:proofErr w:type="spellStart"/>
+      <w:r>
+        <w:t>WorbBench</w:t>
+      </w:r>
+      <w:proofErr w:type="spellEnd"/>
+      <w:r>
+        <w:t xml:space="preserve"> pour MySQL. </w:t>
       </w:r>
     </w:p>
     <w:p>
@@ -3162,13 +3784,52 @@
           <w:numId w:val="2"/>
         </w:numPr>
       </w:pPr>
-      <w:r>
-        <w:t>JetBrains Webstorm</w:t>
-      </w:r>
-    </w:p>
-    <w:p>
-      <w:r>
-        <w:t xml:space="preserve">JetBrains WebStorm, récemment devenu gratuit pour tous les projets non commerciaux, est un IDE de l’entreprise JetBains, créateurs de l’IDE IntelliJ. C’est un IDE particulièrement polyvalent et puissant qui permet de créer simplement des applications web. </w:t>
+      <w:proofErr w:type="spellStart"/>
+      <w:r>
+        <w:t>JetBrains</w:t>
+      </w:r>
+      <w:proofErr w:type="spellEnd"/>
+      <w:r>
+        <w:t xml:space="preserve"> </w:t>
+      </w:r>
+      <w:proofErr w:type="spellStart"/>
+      <w:r>
+        <w:t>Webstorm</w:t>
+      </w:r>
+      <w:proofErr w:type="spellEnd"/>
+    </w:p>
+    <w:p>
+      <w:proofErr w:type="spellStart"/>
+      <w:r>
+        <w:t>JetBrains</w:t>
+      </w:r>
+      <w:proofErr w:type="spellEnd"/>
+      <w:r>
+        <w:t xml:space="preserve"> </w:t>
+      </w:r>
+      <w:proofErr w:type="spellStart"/>
+      <w:r>
+        <w:t>WebStorm</w:t>
+      </w:r>
+      <w:proofErr w:type="spellEnd"/>
+      <w:r>
+        <w:t xml:space="preserve">, récemment devenu gratuit pour tous les projets non commerciaux, est un IDE de l’entreprise </w:t>
+      </w:r>
+      <w:proofErr w:type="spellStart"/>
+      <w:r>
+        <w:t>JetBains</w:t>
+      </w:r>
+      <w:proofErr w:type="spellEnd"/>
+      <w:r>
+        <w:t xml:space="preserve">, créateurs de l’IDE </w:t>
+      </w:r>
+      <w:proofErr w:type="spellStart"/>
+      <w:r>
+        <w:t>IntelliJ</w:t>
+      </w:r>
+      <w:proofErr w:type="spellEnd"/>
+      <w:r>
+        <w:t xml:space="preserve">. C’est un IDE particulièrement polyvalent et puissant qui permet de créer simplement des applications web. </w:t>
       </w:r>
     </w:p>
     <w:p>
@@ -3188,7 +3849,15 @@
         <w:t xml:space="preserve">L’Editeur de Texte Visual Studio Code, édité par Microsoft, est réputé pour sa flexibilité et sa polyvalence, reposant sur un magasin pléthorique d’extensions et une communauté nombreuse et active. </w:t>
       </w:r>
       <w:r>
-        <w:t xml:space="preserve">Adapté pour tout type de projet, il utilise massivement la CLI pour la plupart de ses features. </w:t>
+        <w:t xml:space="preserve">Adapté pour tout type de projet, il utilise massivement la CLI pour la plupart de ses </w:t>
+      </w:r>
+      <w:proofErr w:type="spellStart"/>
+      <w:r>
+        <w:t>features</w:t>
+      </w:r>
+      <w:proofErr w:type="spellEnd"/>
+      <w:r>
+        <w:t xml:space="preserve">. </w:t>
       </w:r>
     </w:p>
     <w:p/>
@@ -3204,7 +3873,15 @@
     </w:p>
     <w:p>
       <w:r>
-        <w:t xml:space="preserve">Toute la partie graphique de ce repo (Charte Graphique, Mockups, Wireframes) </w:t>
+        <w:t xml:space="preserve">Toute la partie graphique de ce repo (Charte Graphique, </w:t>
+      </w:r>
+      <w:proofErr w:type="spellStart"/>
+      <w:r>
+        <w:t>Mockups</w:t>
+      </w:r>
+      <w:proofErr w:type="spellEnd"/>
+      <w:r>
+        <w:t xml:space="preserve">, Wireframes) </w:t>
       </w:r>
       <w:r>
         <w:t>a</w:t>
@@ -3237,7 +3914,15 @@
         <w:t>és</w:t>
       </w:r>
       <w:r>
-        <w:t xml:space="preserve"> avec Drawio. </w:t>
+        <w:t xml:space="preserve"> avec </w:t>
+      </w:r>
+      <w:proofErr w:type="spellStart"/>
+      <w:r>
+        <w:t>Drawio</w:t>
+      </w:r>
+      <w:proofErr w:type="spellEnd"/>
+      <w:r>
+        <w:t xml:space="preserve">. </w:t>
       </w:r>
     </w:p>
     <w:p>
@@ -3283,7 +3968,7 @@
                     </pic:cNvPicPr>
                   </pic:nvPicPr>
                   <pic:blipFill>
-                    <a:blip r:embed="rId18">
+                    <a:blip r:embed="rId17">
                       <a:extLst>
                         <a:ext uri="{28A0092B-C50C-407E-A947-70E740481C1C}">
                           <a14:useLocalDpi xmlns:a14="http://schemas.microsoft.com/office/drawing/2010/main" val="0"/>
@@ -3481,7 +4166,23 @@
     </w:p>
     <w:p>
       <w:r>
-        <w:t xml:space="preserve">Pour éviter de dépenser, nous utiliserons l’offre gratuite « Free Serverless Database » de la ressource intitulée « Créer une base de données SQL ».  Là aussi, bien penser à rattacher la ressource au groupe de ressources initialement créé. </w:t>
+        <w:t xml:space="preserve">Pour éviter de dépenser, nous utiliserons l’offre gratuite « Free </w:t>
+      </w:r>
+      <w:proofErr w:type="spellStart"/>
+      <w:r>
+        <w:t>Serverless</w:t>
+      </w:r>
+      <w:proofErr w:type="spellEnd"/>
+      <w:r>
+        <w:t xml:space="preserve"> </w:t>
+      </w:r>
+      <w:proofErr w:type="spellStart"/>
+      <w:r>
+        <w:t>Database</w:t>
+      </w:r>
+      <w:proofErr w:type="spellEnd"/>
+      <w:r>
+        <w:t xml:space="preserve"> » de la ressource intitulée « Créer une base de données SQL ».  Là aussi, bien penser à rattacher la ressource au groupe de ressources initialement créé. </w:t>
       </w:r>
     </w:p>
     <w:p>
@@ -3531,13 +4232,42 @@
       </w:pPr>
       <w:bookmarkStart w:id="26" w:name="_Toc181951498"/>
       <w:r>
-        <w:t>Le Client Angular : Firebase</w:t>
+        <w:t xml:space="preserve">Le Client </w:t>
+      </w:r>
+      <w:proofErr w:type="spellStart"/>
+      <w:r>
+        <w:t>Angular</w:t>
+      </w:r>
+      <w:proofErr w:type="spellEnd"/>
+      <w:r>
+        <w:t xml:space="preserve"> : </w:t>
+      </w:r>
+      <w:proofErr w:type="spellStart"/>
+      <w:r>
+        <w:t>Firebase</w:t>
       </w:r>
       <w:bookmarkEnd w:id="26"/>
-    </w:p>
-    <w:p>
-      <w:r>
-        <w:t>La solution gratuite de Google pour déployer des applications sur Firebase semble tout  à fait adaptée pour ce cas d’usage. Les étapes sont simples :</w:t>
+      <w:proofErr w:type="spellEnd"/>
+    </w:p>
+    <w:p>
+      <w:r>
+        <w:t xml:space="preserve">La solution gratuite de Google pour déployer des applications sur </w:t>
+      </w:r>
+      <w:proofErr w:type="spellStart"/>
+      <w:r>
+        <w:t>Firebase</w:t>
+      </w:r>
+      <w:proofErr w:type="spellEnd"/>
+      <w:r>
+        <w:t xml:space="preserve"> semble </w:t>
+      </w:r>
+      <w:proofErr w:type="gramStart"/>
+      <w:r>
+        <w:t>tout  à</w:t>
+      </w:r>
+      <w:proofErr w:type="gramEnd"/>
+      <w:r>
+        <w:t xml:space="preserve"> fait adaptée pour ce cas d’usage. Les étapes sont simples :</w:t>
       </w:r>
     </w:p>
     <w:p>
@@ -3549,8 +4279,13 @@
         </w:numPr>
       </w:pPr>
       <w:r>
-        <w:t>Créer un projet dans Firebase</w:t>
-      </w:r>
+        <w:t xml:space="preserve">Créer un projet dans </w:t>
+      </w:r>
+      <w:proofErr w:type="spellStart"/>
+      <w:r>
+        <w:t>Firebase</w:t>
+      </w:r>
+      <w:proofErr w:type="spellEnd"/>
     </w:p>
     <w:p>
       <w:pPr>
@@ -3561,11 +4296,37 @@
         </w:numPr>
       </w:pPr>
       <w:r>
-        <w:t>Installer Firebase CLI avec la commande « </w:t>
-      </w:r>
-      <w:r>
-        <w:t>npm install -g firebase-tools</w:t>
-      </w:r>
+        <w:t xml:space="preserve">Installer </w:t>
+      </w:r>
+      <w:proofErr w:type="spellStart"/>
+      <w:r>
+        <w:t>Firebase</w:t>
+      </w:r>
+      <w:proofErr w:type="spellEnd"/>
+      <w:r>
+        <w:t xml:space="preserve"> CLI avec la commande « </w:t>
+      </w:r>
+      <w:proofErr w:type="spellStart"/>
+      <w:r>
+        <w:t>npm</w:t>
+      </w:r>
+      <w:proofErr w:type="spellEnd"/>
+      <w:r>
+        <w:t xml:space="preserve"> </w:t>
+      </w:r>
+      <w:proofErr w:type="spellStart"/>
+      <w:r>
+        <w:t>install</w:t>
+      </w:r>
+      <w:proofErr w:type="spellEnd"/>
+      <w:r>
+        <w:t xml:space="preserve"> -g </w:t>
+      </w:r>
+      <w:proofErr w:type="spellStart"/>
+      <w:r>
+        <w:t>firebase-tools</w:t>
+      </w:r>
+      <w:proofErr w:type="spellEnd"/>
       <w:r>
         <w:t> »</w:t>
       </w:r>
@@ -3579,7 +4340,23 @@
         </w:numPr>
       </w:pPr>
       <w:r>
-        <w:t>Se connecter à son compte Firebase avec la commande « firebase login »</w:t>
+        <w:t xml:space="preserve">Se connecter à son compte </w:t>
+      </w:r>
+      <w:proofErr w:type="spellStart"/>
+      <w:r>
+        <w:t>Firebase</w:t>
+      </w:r>
+      <w:proofErr w:type="spellEnd"/>
+      <w:r>
+        <w:t xml:space="preserve"> avec la commande « </w:t>
+      </w:r>
+      <w:proofErr w:type="spellStart"/>
+      <w:r>
+        <w:t>firebase</w:t>
+      </w:r>
+      <w:proofErr w:type="spellEnd"/>
+      <w:r>
+        <w:t xml:space="preserve"> login »</w:t>
       </w:r>
     </w:p>
     <w:p>
@@ -3591,10 +4368,42 @@
         </w:numPr>
       </w:pPr>
       <w:r>
-        <w:t>Configurer Firebase en local avec la commande « firebase init ». Il suffit de répondre aux questions au fur et à mesure de leur apparition. Dans le cas d’une SPA (ce qui est notre cas !) il est essentiel de bien veiller à répondre « Y » à la question « </w:t>
-      </w:r>
-      <w:r>
-        <w:t>Configure as a single page app (rewrite all urls to /index.html) ?</w:t>
+        <w:t xml:space="preserve">Configurer </w:t>
+      </w:r>
+      <w:proofErr w:type="spellStart"/>
+      <w:r>
+        <w:t>Firebase</w:t>
+      </w:r>
+      <w:proofErr w:type="spellEnd"/>
+      <w:r>
+        <w:t xml:space="preserve"> en local avec la commande « </w:t>
+      </w:r>
+      <w:proofErr w:type="spellStart"/>
+      <w:r>
+        <w:t>firebase</w:t>
+      </w:r>
+      <w:proofErr w:type="spellEnd"/>
+      <w:r>
+        <w:t xml:space="preserve"> init ». Il suffit de répondre aux questions au fur et à mesure de leur apparition. Dans le cas d’une SPA (ce qui est notre cas !) il est essentiel de bien veiller à répondre « Y » à la question « </w:t>
+      </w:r>
+      <w:r>
+        <w:t xml:space="preserve">Configure as </w:t>
+      </w:r>
+      <w:proofErr w:type="gramStart"/>
+      <w:r>
+        <w:t>a</w:t>
+      </w:r>
+      <w:proofErr w:type="gramEnd"/>
+      <w:r>
+        <w:t xml:space="preserve"> single page app (rewrite all </w:t>
+      </w:r>
+      <w:proofErr w:type="spellStart"/>
+      <w:r>
+        <w:t>urls</w:t>
+      </w:r>
+      <w:proofErr w:type="spellEnd"/>
+      <w:r>
+        <w:t xml:space="preserve"> to /index.html) ?</w:t>
       </w:r>
       <w:r>
         <w:t xml:space="preserve"> » ; cela permet de prendre en charge la redirection </w:t>
@@ -3615,8 +4424,29 @@
           <w:numId w:val="2"/>
         </w:numPr>
       </w:pPr>
-      <w:r>
-        <w:t>Build l’application avec la commande « ng build » lancée à la racine du projet.</w:t>
+      <w:proofErr w:type="spellStart"/>
+      <w:r>
+        <w:t>Build</w:t>
+      </w:r>
+      <w:proofErr w:type="spellEnd"/>
+      <w:r>
+        <w:t xml:space="preserve"> l’application avec la commande « </w:t>
+      </w:r>
+      <w:proofErr w:type="spellStart"/>
+      <w:r>
+        <w:t>ng</w:t>
+      </w:r>
+      <w:proofErr w:type="spellEnd"/>
+      <w:r>
+        <w:t xml:space="preserve"> </w:t>
+      </w:r>
+      <w:proofErr w:type="spellStart"/>
+      <w:r>
+        <w:t>build</w:t>
+      </w:r>
+      <w:proofErr w:type="spellEnd"/>
+      <w:r>
+        <w:t> » lancée à la racine du projet.</w:t>
       </w:r>
     </w:p>
     <w:p>
@@ -3628,11 +4458,27 @@
         </w:numPr>
       </w:pPr>
       <w:r>
-        <w:t>Déployer avec la commande « firebase deploy ».</w:t>
+        <w:t>Déployer avec la commande « </w:t>
+      </w:r>
+      <w:proofErr w:type="spellStart"/>
+      <w:r>
+        <w:t>firebase</w:t>
+      </w:r>
+      <w:proofErr w:type="spellEnd"/>
+      <w:r>
+        <w:t xml:space="preserve"> </w:t>
+      </w:r>
+      <w:proofErr w:type="spellStart"/>
+      <w:r>
+        <w:t>deploy</w:t>
+      </w:r>
+      <w:proofErr w:type="spellEnd"/>
+      <w:r>
+        <w:t> ».</w:t>
       </w:r>
     </w:p>
     <w:sectPr>
-      <w:footerReference w:type="default" r:id="rId19"/>
+      <w:footerReference w:type="default" r:id="rId18"/>
       <w:pgSz w:w="11906" w:h="16838"/>
       <w:pgMar w:top="1417" w:right="1417" w:bottom="1417" w:left="1417" w:header="708" w:footer="708" w:gutter="0"/>
       <w:pgNumType w:start="0"/>
@@ -4952,8 +5798,10 @@
   </w:compat>
   <w:rsids>
     <w:rsidRoot w:val="00CA4A9A"/>
+    <w:rsid w:val="001C58C2"/>
     <w:rsid w:val="001E35C3"/>
     <w:rsid w:val="00365A10"/>
+    <w:rsid w:val="003737D5"/>
     <w:rsid w:val="003D5FC2"/>
     <w:rsid w:val="004439F3"/>
     <w:rsid w:val="005763C2"/>

</xml_diff>

<commit_message>
Feat: Finalisation des Docs ECF. Ajout de la double vérification du mdp en cas de création de compte, de changement de mdp ou de reset de mdp. Ajout des contraintes de complexité de mdp dans l'API
</commit_message>
<xml_diff>
--- a/Documentation Technique/Documentation technique.docx
+++ b/Documentation Technique/Documentation technique.docx
@@ -2,6 +2,7 @@
 <file path=word/document.xml><?xml version="1.0" encoding="utf-8"?>
 <w:document xmlns:wpc="http://schemas.microsoft.com/office/word/2010/wordprocessingCanvas" xmlns:cx="http://schemas.microsoft.com/office/drawing/2014/chartex" xmlns:cx1="http://schemas.microsoft.com/office/drawing/2015/9/8/chartex" xmlns:cx2="http://schemas.microsoft.com/office/drawing/2015/10/21/chartex" xmlns:cx3="http://schemas.microsoft.com/office/drawing/2016/5/9/chartex" xmlns:cx4="http://schemas.microsoft.com/office/drawing/2016/5/10/chartex" xmlns:cx5="http://schemas.microsoft.com/office/drawing/2016/5/11/chartex" xmlns:cx6="http://schemas.microsoft.com/office/drawing/2016/5/12/chartex" xmlns:cx7="http://schemas.microsoft.com/office/drawing/2016/5/13/chartex" xmlns:cx8="http://schemas.microsoft.com/office/drawing/2016/5/14/chartex" xmlns:mc="http://schemas.openxmlformats.org/markup-compatibility/2006" xmlns:aink="http://schemas.microsoft.com/office/drawing/2016/ink" xmlns:am3d="http://schemas.microsoft.com/office/drawing/2017/model3d" xmlns:o="urn:schemas-microsoft-com:office:office" xmlns:oel="http://schemas.microsoft.com/office/2019/extlst" xmlns:r="http://schemas.openxmlformats.org/officeDocument/2006/relationships" xmlns:m="http://schemas.openxmlformats.org/officeDocument/2006/math" xmlns:v="urn:schemas-microsoft-com:vml" xmlns:wp14="http://schemas.microsoft.com/office/word/2010/wordprocessingDrawing" xmlns:wp="http://schemas.openxmlformats.org/drawingml/2006/wordprocessingDrawing" xmlns:w10="urn:schemas-microsoft-com:office:word" xmlns:w="http://schemas.openxmlformats.org/wordprocessingml/2006/main" xmlns:w14="http://schemas.microsoft.com/office/word/2010/wordml" xmlns:w15="http://schemas.microsoft.com/office/word/2012/wordml" xmlns:w16cex="http://schemas.microsoft.com/office/word/2018/wordml/cex" xmlns:w16cid="http://schemas.microsoft.com/office/word/2016/wordml/cid" xmlns:w16="http://schemas.microsoft.com/office/word/2018/wordml" xmlns:w16du="http://schemas.microsoft.com/office/word/2023/wordml/word16du" xmlns:w16sdtdh="http://schemas.microsoft.com/office/word/2020/wordml/sdtdatahash" xmlns:w16se="http://schemas.microsoft.com/office/word/2015/wordml/symex" xmlns:wpg="http://schemas.microsoft.com/office/word/2010/wordprocessingGroup" xmlns:wpi="http://schemas.microsoft.com/office/word/2010/wordprocessingInk" xmlns:wne="http://schemas.microsoft.com/office/word/2006/wordml" xmlns:wps="http://schemas.microsoft.com/office/word/2010/wordprocessingShape" mc:Ignorable="w14 w15 w16se w16cid w16 w16cex w16sdtdh w16du wp14">
   <w:body>
+    <w:p/>
     <w:sdt>
       <w:sdtPr>
         <w:id w:val="1315532086"/>
@@ -344,7 +345,7 @@
           <w:r>
             <w:fldChar w:fldCharType="separate"/>
           </w:r>
-          <w:hyperlink w:anchor="_Toc181951472" w:history="1">
+          <w:hyperlink w:anchor="_Toc182921708" w:history="1">
             <w:r>
               <w:rPr>
                 <w:rStyle w:val="Hyperlink"/>
@@ -371,7 +372,7 @@
                 <w:noProof/>
                 <w:webHidden/>
               </w:rPr>
-              <w:instrText xml:space="preserve"> PAGEREF _Toc181951472 \h </w:instrText>
+              <w:instrText xml:space="preserve"> PAGEREF _Toc182921708 \h </w:instrText>
             </w:r>
             <w:r>
               <w:rPr>
@@ -414,7 +415,7 @@
               <w:lang w:eastAsia="fr-FR"/>
             </w:rPr>
           </w:pPr>
-          <w:hyperlink w:anchor="_Toc181951473" w:history="1">
+          <w:hyperlink w:anchor="_Toc182921709" w:history="1">
             <w:r>
               <w:rPr>
                 <w:rStyle w:val="Hyperlink"/>
@@ -441,7 +442,7 @@
                 <w:noProof/>
                 <w:webHidden/>
               </w:rPr>
-              <w:instrText xml:space="preserve"> PAGEREF _Toc181951473 \h </w:instrText>
+              <w:instrText xml:space="preserve"> PAGEREF _Toc182921709 \h </w:instrText>
             </w:r>
             <w:r>
               <w:rPr>
@@ -484,7 +485,7 @@
               <w:lang w:eastAsia="fr-FR"/>
             </w:rPr>
           </w:pPr>
-          <w:hyperlink w:anchor="_Toc181951474" w:history="1">
+          <w:hyperlink w:anchor="_Toc182921710" w:history="1">
             <w:r>
               <w:rPr>
                 <w:rStyle w:val="Hyperlink"/>
@@ -511,7 +512,7 @@
                 <w:noProof/>
                 <w:webHidden/>
               </w:rPr>
-              <w:instrText xml:space="preserve"> PAGEREF _Toc181951474 \h </w:instrText>
+              <w:instrText xml:space="preserve"> PAGEREF _Toc182921710 \h </w:instrText>
             </w:r>
             <w:r>
               <w:rPr>
@@ -554,7 +555,7 @@
               <w:lang w:eastAsia="fr-FR"/>
             </w:rPr>
           </w:pPr>
-          <w:hyperlink w:anchor="_Toc181951475" w:history="1">
+          <w:hyperlink w:anchor="_Toc182921711" w:history="1">
             <w:r>
               <w:rPr>
                 <w:rStyle w:val="Hyperlink"/>
@@ -581,7 +582,7 @@
                 <w:noProof/>
                 <w:webHidden/>
               </w:rPr>
-              <w:instrText xml:space="preserve"> PAGEREF _Toc181951475 \h </w:instrText>
+              <w:instrText xml:space="preserve"> PAGEREF _Toc182921711 \h </w:instrText>
             </w:r>
             <w:r>
               <w:rPr>
@@ -624,7 +625,7 @@
               <w:lang w:eastAsia="fr-FR"/>
             </w:rPr>
           </w:pPr>
-          <w:hyperlink w:anchor="_Toc181951476" w:history="1">
+          <w:hyperlink w:anchor="_Toc182921712" w:history="1">
             <w:r>
               <w:rPr>
                 <w:rStyle w:val="Hyperlink"/>
@@ -651,7 +652,7 @@
                 <w:noProof/>
                 <w:webHidden/>
               </w:rPr>
-              <w:instrText xml:space="preserve"> PAGEREF _Toc181951476 \h </w:instrText>
+              <w:instrText xml:space="preserve"> PAGEREF _Toc182921712 \h </w:instrText>
             </w:r>
             <w:r>
               <w:rPr>
@@ -694,7 +695,7 @@
               <w:lang w:eastAsia="fr-FR"/>
             </w:rPr>
           </w:pPr>
-          <w:hyperlink w:anchor="_Toc181951477" w:history="1">
+          <w:hyperlink w:anchor="_Toc182921713" w:history="1">
             <w:r>
               <w:rPr>
                 <w:rStyle w:val="Hyperlink"/>
@@ -721,7 +722,7 @@
                 <w:noProof/>
                 <w:webHidden/>
               </w:rPr>
-              <w:instrText xml:space="preserve"> PAGEREF _Toc181951477 \h </w:instrText>
+              <w:instrText xml:space="preserve"> PAGEREF _Toc182921713 \h </w:instrText>
             </w:r>
             <w:r>
               <w:rPr>
@@ -764,7 +765,7 @@
               <w:lang w:eastAsia="fr-FR"/>
             </w:rPr>
           </w:pPr>
-          <w:hyperlink w:anchor="_Toc181951478" w:history="1">
+          <w:hyperlink w:anchor="_Toc182921714" w:history="1">
             <w:r>
               <w:rPr>
                 <w:rStyle w:val="Hyperlink"/>
@@ -791,7 +792,7 @@
                 <w:noProof/>
                 <w:webHidden/>
               </w:rPr>
-              <w:instrText xml:space="preserve"> PAGEREF _Toc181951478 \h </w:instrText>
+              <w:instrText xml:space="preserve"> PAGEREF _Toc182921714 \h </w:instrText>
             </w:r>
             <w:r>
               <w:rPr>
@@ -834,7 +835,7 @@
               <w:lang w:eastAsia="fr-FR"/>
             </w:rPr>
           </w:pPr>
-          <w:hyperlink w:anchor="_Toc181951479" w:history="1">
+          <w:hyperlink w:anchor="_Toc182921715" w:history="1">
             <w:r>
               <w:rPr>
                 <w:rStyle w:val="Hyperlink"/>
@@ -861,7 +862,7 @@
                 <w:noProof/>
                 <w:webHidden/>
               </w:rPr>
-              <w:instrText xml:space="preserve"> PAGEREF _Toc181951479 \h </w:instrText>
+              <w:instrText xml:space="preserve"> PAGEREF _Toc182921715 \h </w:instrText>
             </w:r>
             <w:r>
               <w:rPr>
@@ -904,7 +905,7 @@
               <w:lang w:eastAsia="fr-FR"/>
             </w:rPr>
           </w:pPr>
-          <w:hyperlink w:anchor="_Toc181951480" w:history="1">
+          <w:hyperlink w:anchor="_Toc182921716" w:history="1">
             <w:r>
               <w:rPr>
                 <w:rStyle w:val="Hyperlink"/>
@@ -931,7 +932,7 @@
                 <w:noProof/>
                 <w:webHidden/>
               </w:rPr>
-              <w:instrText xml:space="preserve"> PAGEREF _Toc181951480 \h </w:instrText>
+              <w:instrText xml:space="preserve"> PAGEREF _Toc182921716 \h </w:instrText>
             </w:r>
             <w:r>
               <w:rPr>
@@ -974,13 +975,13 @@
               <w:lang w:eastAsia="fr-FR"/>
             </w:rPr>
           </w:pPr>
-          <w:hyperlink w:anchor="_Toc181951481" w:history="1">
+          <w:hyperlink w:anchor="_Toc182921717" w:history="1">
             <w:r>
               <w:rPr>
                 <w:rStyle w:val="Hyperlink"/>
                 <w:noProof/>
               </w:rPr>
-              <w:t>Authentification et autorisation</w:t>
+              <w:t>Les Enjeux :</w:t>
             </w:r>
             <w:r>
               <w:rPr>
@@ -1001,7 +1002,7 @@
                 <w:noProof/>
                 <w:webHidden/>
               </w:rPr>
-              <w:instrText xml:space="preserve"> PAGEREF _Toc181951481 \h </w:instrText>
+              <w:instrText xml:space="preserve"> PAGEREF _Toc182921717 \h </w:instrText>
             </w:r>
             <w:r>
               <w:rPr>
@@ -1044,13 +1045,13 @@
               <w:lang w:eastAsia="fr-FR"/>
             </w:rPr>
           </w:pPr>
-          <w:hyperlink w:anchor="_Toc181951482" w:history="1">
+          <w:hyperlink w:anchor="_Toc182921718" w:history="1">
             <w:r>
               <w:rPr>
                 <w:rStyle w:val="Hyperlink"/>
                 <w:noProof/>
               </w:rPr>
-              <w:t>CORS</w:t>
+              <w:t>Authentification et Autorisation</w:t>
             </w:r>
             <w:r>
               <w:rPr>
@@ -1071,7 +1072,7 @@
                 <w:noProof/>
                 <w:webHidden/>
               </w:rPr>
-              <w:instrText xml:space="preserve"> PAGEREF _Toc181951482 \h </w:instrText>
+              <w:instrText xml:space="preserve"> PAGEREF _Toc182921718 \h </w:instrText>
             </w:r>
             <w:r>
               <w:rPr>
@@ -1114,13 +1115,13 @@
               <w:lang w:eastAsia="fr-FR"/>
             </w:rPr>
           </w:pPr>
-          <w:hyperlink w:anchor="_Toc181951483" w:history="1">
+          <w:hyperlink w:anchor="_Toc182921719" w:history="1">
             <w:r>
               <w:rPr>
                 <w:rStyle w:val="Hyperlink"/>
                 <w:noProof/>
               </w:rPr>
-              <w:t>HTTPS</w:t>
+              <w:t>Sécurisation des Inputs</w:t>
             </w:r>
             <w:r>
               <w:rPr>
@@ -1141,7 +1142,7 @@
                 <w:noProof/>
                 <w:webHidden/>
               </w:rPr>
-              <w:instrText xml:space="preserve"> PAGEREF _Toc181951483 \h </w:instrText>
+              <w:instrText xml:space="preserve"> PAGEREF _Toc182921719 \h </w:instrText>
             </w:r>
             <w:r>
               <w:rPr>
@@ -1184,13 +1185,13 @@
               <w:lang w:eastAsia="fr-FR"/>
             </w:rPr>
           </w:pPr>
-          <w:hyperlink w:anchor="_Toc181951484" w:history="1">
+          <w:hyperlink w:anchor="_Toc182921720" w:history="1">
             <w:r>
               <w:rPr>
                 <w:rStyle w:val="Hyperlink"/>
                 <w:noProof/>
               </w:rPr>
-              <w:t>Stockage des données sensibles</w:t>
+              <w:t>Sécurisation de la communication API / Client</w:t>
             </w:r>
             <w:r>
               <w:rPr>
@@ -1211,7 +1212,7 @@
                 <w:noProof/>
                 <w:webHidden/>
               </w:rPr>
-              <w:instrText xml:space="preserve"> PAGEREF _Toc181951484 \h </w:instrText>
+              <w:instrText xml:space="preserve"> PAGEREF _Toc182921720 \h </w:instrText>
             </w:r>
             <w:r>
               <w:rPr>
@@ -1231,7 +1232,217 @@
                 <w:noProof/>
                 <w:webHidden/>
               </w:rPr>
-              <w:t>5</w:t>
+              <w:t>6</w:t>
+            </w:r>
+            <w:r>
+              <w:rPr>
+                <w:noProof/>
+                <w:webHidden/>
+              </w:rPr>
+              <w:fldChar w:fldCharType="end"/>
+            </w:r>
+          </w:hyperlink>
+        </w:p>
+        <w:p>
+          <w:pPr>
+            <w:pStyle w:val="TOC3"/>
+            <w:tabs>
+              <w:tab w:val="right" w:leader="dot" w:pos="9062"/>
+            </w:tabs>
+            <w:rPr>
+              <w:rFonts w:eastAsiaTheme="minorEastAsia"/>
+              <w:noProof/>
+              <w:lang w:eastAsia="fr-FR"/>
+            </w:rPr>
+          </w:pPr>
+          <w:hyperlink w:anchor="_Toc182921721" w:history="1">
+            <w:r>
+              <w:rPr>
+                <w:rStyle w:val="Hyperlink"/>
+                <w:noProof/>
+              </w:rPr>
+              <w:t>Prévention client</w:t>
+            </w:r>
+            <w:r>
+              <w:rPr>
+                <w:noProof/>
+                <w:webHidden/>
+              </w:rPr>
+              <w:tab/>
+            </w:r>
+            <w:r>
+              <w:rPr>
+                <w:noProof/>
+                <w:webHidden/>
+              </w:rPr>
+              <w:fldChar w:fldCharType="begin"/>
+            </w:r>
+            <w:r>
+              <w:rPr>
+                <w:noProof/>
+                <w:webHidden/>
+              </w:rPr>
+              <w:instrText xml:space="preserve"> PAGEREF _Toc182921721 \h </w:instrText>
+            </w:r>
+            <w:r>
+              <w:rPr>
+                <w:noProof/>
+                <w:webHidden/>
+              </w:rPr>
+            </w:r>
+            <w:r>
+              <w:rPr>
+                <w:noProof/>
+                <w:webHidden/>
+              </w:rPr>
+              <w:fldChar w:fldCharType="separate"/>
+            </w:r>
+            <w:r>
+              <w:rPr>
+                <w:noProof/>
+                <w:webHidden/>
+              </w:rPr>
+              <w:t>6</w:t>
+            </w:r>
+            <w:r>
+              <w:rPr>
+                <w:noProof/>
+                <w:webHidden/>
+              </w:rPr>
+              <w:fldChar w:fldCharType="end"/>
+            </w:r>
+          </w:hyperlink>
+        </w:p>
+        <w:p>
+          <w:pPr>
+            <w:pStyle w:val="TOC3"/>
+            <w:tabs>
+              <w:tab w:val="right" w:leader="dot" w:pos="9062"/>
+            </w:tabs>
+            <w:rPr>
+              <w:rFonts w:eastAsiaTheme="minorEastAsia"/>
+              <w:noProof/>
+              <w:lang w:eastAsia="fr-FR"/>
+            </w:rPr>
+          </w:pPr>
+          <w:hyperlink w:anchor="_Toc182921722" w:history="1">
+            <w:r>
+              <w:rPr>
+                <w:rStyle w:val="Hyperlink"/>
+                <w:noProof/>
+              </w:rPr>
+              <w:t>Bonnes pratiques du développeur</w:t>
+            </w:r>
+            <w:r>
+              <w:rPr>
+                <w:noProof/>
+                <w:webHidden/>
+              </w:rPr>
+              <w:tab/>
+            </w:r>
+            <w:r>
+              <w:rPr>
+                <w:noProof/>
+                <w:webHidden/>
+              </w:rPr>
+              <w:fldChar w:fldCharType="begin"/>
+            </w:r>
+            <w:r>
+              <w:rPr>
+                <w:noProof/>
+                <w:webHidden/>
+              </w:rPr>
+              <w:instrText xml:space="preserve"> PAGEREF _Toc182921722 \h </w:instrText>
+            </w:r>
+            <w:r>
+              <w:rPr>
+                <w:noProof/>
+                <w:webHidden/>
+              </w:rPr>
+            </w:r>
+            <w:r>
+              <w:rPr>
+                <w:noProof/>
+                <w:webHidden/>
+              </w:rPr>
+              <w:fldChar w:fldCharType="separate"/>
+            </w:r>
+            <w:r>
+              <w:rPr>
+                <w:noProof/>
+                <w:webHidden/>
+              </w:rPr>
+              <w:t>6</w:t>
+            </w:r>
+            <w:r>
+              <w:rPr>
+                <w:noProof/>
+                <w:webHidden/>
+              </w:rPr>
+              <w:fldChar w:fldCharType="end"/>
+            </w:r>
+          </w:hyperlink>
+        </w:p>
+        <w:p>
+          <w:pPr>
+            <w:pStyle w:val="TOC3"/>
+            <w:tabs>
+              <w:tab w:val="right" w:leader="dot" w:pos="9062"/>
+            </w:tabs>
+            <w:rPr>
+              <w:rFonts w:eastAsiaTheme="minorEastAsia"/>
+              <w:noProof/>
+              <w:lang w:eastAsia="fr-FR"/>
+            </w:rPr>
+          </w:pPr>
+          <w:hyperlink w:anchor="_Toc182921723" w:history="1">
+            <w:r>
+              <w:rPr>
+                <w:rStyle w:val="Hyperlink"/>
+                <w:noProof/>
+              </w:rPr>
+              <w:t>Un allié de taille, l’OWASP</w:t>
+            </w:r>
+            <w:r>
+              <w:rPr>
+                <w:noProof/>
+                <w:webHidden/>
+              </w:rPr>
+              <w:tab/>
+            </w:r>
+            <w:r>
+              <w:rPr>
+                <w:noProof/>
+                <w:webHidden/>
+              </w:rPr>
+              <w:fldChar w:fldCharType="begin"/>
+            </w:r>
+            <w:r>
+              <w:rPr>
+                <w:noProof/>
+                <w:webHidden/>
+              </w:rPr>
+              <w:instrText xml:space="preserve"> PAGEREF _Toc182921723 \h </w:instrText>
+            </w:r>
+            <w:r>
+              <w:rPr>
+                <w:noProof/>
+                <w:webHidden/>
+              </w:rPr>
+            </w:r>
+            <w:r>
+              <w:rPr>
+                <w:noProof/>
+                <w:webHidden/>
+              </w:rPr>
+              <w:fldChar w:fldCharType="separate"/>
+            </w:r>
+            <w:r>
+              <w:rPr>
+                <w:noProof/>
+                <w:webHidden/>
+              </w:rPr>
+              <w:t>6</w:t>
             </w:r>
             <w:r>
               <w:rPr>
@@ -1254,7 +1465,7 @@
               <w:lang w:eastAsia="fr-FR"/>
             </w:rPr>
           </w:pPr>
-          <w:hyperlink w:anchor="_Toc181951485" w:history="1">
+          <w:hyperlink w:anchor="_Toc182921724" w:history="1">
             <w:r>
               <w:rPr>
                 <w:rStyle w:val="Hyperlink"/>
@@ -1281,7 +1492,7 @@
                 <w:noProof/>
                 <w:webHidden/>
               </w:rPr>
-              <w:instrText xml:space="preserve"> PAGEREF _Toc181951485 \h </w:instrText>
+              <w:instrText xml:space="preserve"> PAGEREF _Toc182921724 \h </w:instrText>
             </w:r>
             <w:r>
               <w:rPr>
@@ -1301,7 +1512,7 @@
                 <w:noProof/>
                 <w:webHidden/>
               </w:rPr>
-              <w:t>5</w:t>
+              <w:t>7</w:t>
             </w:r>
             <w:r>
               <w:rPr>
@@ -1324,7 +1535,7 @@
               <w:lang w:eastAsia="fr-FR"/>
             </w:rPr>
           </w:pPr>
-          <w:hyperlink w:anchor="_Toc181951486" w:history="1">
+          <w:hyperlink w:anchor="_Toc182921725" w:history="1">
             <w:r>
               <w:rPr>
                 <w:rStyle w:val="Hyperlink"/>
@@ -1351,7 +1562,7 @@
                 <w:noProof/>
                 <w:webHidden/>
               </w:rPr>
-              <w:instrText xml:space="preserve"> PAGEREF _Toc181951486 \h </w:instrText>
+              <w:instrText xml:space="preserve"> PAGEREF _Toc182921725 \h </w:instrText>
             </w:r>
             <w:r>
               <w:rPr>
@@ -1371,7 +1582,7 @@
                 <w:noProof/>
                 <w:webHidden/>
               </w:rPr>
-              <w:t>6</w:t>
+              <w:t>8</w:t>
             </w:r>
             <w:r>
               <w:rPr>
@@ -1394,7 +1605,7 @@
               <w:lang w:eastAsia="fr-FR"/>
             </w:rPr>
           </w:pPr>
-          <w:hyperlink w:anchor="_Toc181951487" w:history="1">
+          <w:hyperlink w:anchor="_Toc182921726" w:history="1">
             <w:r>
               <w:rPr>
                 <w:rStyle w:val="Hyperlink"/>
@@ -1422,7 +1633,7 @@
                 <w:noProof/>
                 <w:webHidden/>
               </w:rPr>
-              <w:instrText xml:space="preserve"> PAGEREF _Toc181951487 \h </w:instrText>
+              <w:instrText xml:space="preserve"> PAGEREF _Toc182921726 \h </w:instrText>
             </w:r>
             <w:r>
               <w:rPr>
@@ -1442,7 +1653,7 @@
                 <w:noProof/>
                 <w:webHidden/>
               </w:rPr>
-              <w:t>6</w:t>
+              <w:t>8</w:t>
             </w:r>
             <w:r>
               <w:rPr>
@@ -1465,7 +1676,7 @@
               <w:lang w:eastAsia="fr-FR"/>
             </w:rPr>
           </w:pPr>
-          <w:hyperlink w:anchor="_Toc181951488" w:history="1">
+          <w:hyperlink w:anchor="_Toc182921727" w:history="1">
             <w:r>
               <w:rPr>
                 <w:rStyle w:val="Hyperlink"/>
@@ -1492,7 +1703,7 @@
                 <w:noProof/>
                 <w:webHidden/>
               </w:rPr>
-              <w:instrText xml:space="preserve"> PAGEREF _Toc181951488 \h </w:instrText>
+              <w:instrText xml:space="preserve"> PAGEREF _Toc182921727 \h </w:instrText>
             </w:r>
             <w:r>
               <w:rPr>
@@ -1512,7 +1723,7 @@
                 <w:noProof/>
                 <w:webHidden/>
               </w:rPr>
-              <w:t>6</w:t>
+              <w:t>8</w:t>
             </w:r>
             <w:r>
               <w:rPr>
@@ -1535,7 +1746,7 @@
               <w:lang w:eastAsia="fr-FR"/>
             </w:rPr>
           </w:pPr>
-          <w:hyperlink w:anchor="_Toc181951489" w:history="1">
+          <w:hyperlink w:anchor="_Toc182921728" w:history="1">
             <w:r>
               <w:rPr>
                 <w:rStyle w:val="Hyperlink"/>
@@ -1562,7 +1773,7 @@
                 <w:noProof/>
                 <w:webHidden/>
               </w:rPr>
-              <w:instrText xml:space="preserve"> PAGEREF _Toc181951489 \h </w:instrText>
+              <w:instrText xml:space="preserve"> PAGEREF _Toc182921728 \h </w:instrText>
             </w:r>
             <w:r>
               <w:rPr>
@@ -1582,7 +1793,7 @@
                 <w:noProof/>
                 <w:webHidden/>
               </w:rPr>
-              <w:t>6</w:t>
+              <w:t>8</w:t>
             </w:r>
             <w:r>
               <w:rPr>
@@ -1605,7 +1816,7 @@
               <w:lang w:eastAsia="fr-FR"/>
             </w:rPr>
           </w:pPr>
-          <w:hyperlink w:anchor="_Toc181951490" w:history="1">
+          <w:hyperlink w:anchor="_Toc182921729" w:history="1">
             <w:r>
               <w:rPr>
                 <w:rStyle w:val="Hyperlink"/>
@@ -1632,7 +1843,7 @@
                 <w:noProof/>
                 <w:webHidden/>
               </w:rPr>
-              <w:instrText xml:space="preserve"> PAGEREF _Toc181951490 \h </w:instrText>
+              <w:instrText xml:space="preserve"> PAGEREF _Toc182921729 \h </w:instrText>
             </w:r>
             <w:r>
               <w:rPr>
@@ -1652,7 +1863,7 @@
                 <w:noProof/>
                 <w:webHidden/>
               </w:rPr>
-              <w:t>6</w:t>
+              <w:t>8</w:t>
             </w:r>
             <w:r>
               <w:rPr>
@@ -1675,7 +1886,7 @@
               <w:lang w:eastAsia="fr-FR"/>
             </w:rPr>
           </w:pPr>
-          <w:hyperlink w:anchor="_Toc181951491" w:history="1">
+          <w:hyperlink w:anchor="_Toc182921730" w:history="1">
             <w:r>
               <w:rPr>
                 <w:rStyle w:val="Hyperlink"/>
@@ -1702,7 +1913,7 @@
                 <w:noProof/>
                 <w:webHidden/>
               </w:rPr>
-              <w:instrText xml:space="preserve"> PAGEREF _Toc181951491 \h </w:instrText>
+              <w:instrText xml:space="preserve"> PAGEREF _Toc182921730 \h </w:instrText>
             </w:r>
             <w:r>
               <w:rPr>
@@ -1722,7 +1933,7 @@
                 <w:noProof/>
                 <w:webHidden/>
               </w:rPr>
-              <w:t>7</w:t>
+              <w:t>9</w:t>
             </w:r>
             <w:r>
               <w:rPr>
@@ -1745,7 +1956,7 @@
               <w:lang w:eastAsia="fr-FR"/>
             </w:rPr>
           </w:pPr>
-          <w:hyperlink w:anchor="_Toc181951492" w:history="1">
+          <w:hyperlink w:anchor="_Toc182921731" w:history="1">
             <w:r>
               <w:rPr>
                 <w:rStyle w:val="Hyperlink"/>
@@ -1772,7 +1983,7 @@
                 <w:noProof/>
                 <w:webHidden/>
               </w:rPr>
-              <w:instrText xml:space="preserve"> PAGEREF _Toc181951492 \h </w:instrText>
+              <w:instrText xml:space="preserve"> PAGEREF _Toc182921731 \h </w:instrText>
             </w:r>
             <w:r>
               <w:rPr>
@@ -1792,7 +2003,287 @@
                 <w:noProof/>
                 <w:webHidden/>
               </w:rPr>
-              <w:t>8</w:t>
+              <w:t>10</w:t>
+            </w:r>
+            <w:r>
+              <w:rPr>
+                <w:noProof/>
+                <w:webHidden/>
+              </w:rPr>
+              <w:fldChar w:fldCharType="end"/>
+            </w:r>
+          </w:hyperlink>
+        </w:p>
+        <w:p>
+          <w:pPr>
+            <w:pStyle w:val="TOC2"/>
+            <w:tabs>
+              <w:tab w:val="right" w:leader="dot" w:pos="9062"/>
+            </w:tabs>
+            <w:rPr>
+              <w:rFonts w:eastAsiaTheme="minorEastAsia"/>
+              <w:noProof/>
+              <w:lang w:eastAsia="fr-FR"/>
+            </w:rPr>
+          </w:pPr>
+          <w:hyperlink w:anchor="_Toc182921732" w:history="1">
+            <w:r>
+              <w:rPr>
+                <w:rStyle w:val="Hyperlink"/>
+                <w:noProof/>
+              </w:rPr>
+              <w:t>Diagramme de Cas d’Utilisation</w:t>
+            </w:r>
+            <w:r>
+              <w:rPr>
+                <w:noProof/>
+                <w:webHidden/>
+              </w:rPr>
+              <w:tab/>
+            </w:r>
+            <w:r>
+              <w:rPr>
+                <w:noProof/>
+                <w:webHidden/>
+              </w:rPr>
+              <w:fldChar w:fldCharType="begin"/>
+            </w:r>
+            <w:r>
+              <w:rPr>
+                <w:noProof/>
+                <w:webHidden/>
+              </w:rPr>
+              <w:instrText xml:space="preserve"> PAGEREF _Toc182921732 \h </w:instrText>
+            </w:r>
+            <w:r>
+              <w:rPr>
+                <w:noProof/>
+                <w:webHidden/>
+              </w:rPr>
+            </w:r>
+            <w:r>
+              <w:rPr>
+                <w:noProof/>
+                <w:webHidden/>
+              </w:rPr>
+              <w:fldChar w:fldCharType="separate"/>
+            </w:r>
+            <w:r>
+              <w:rPr>
+                <w:noProof/>
+                <w:webHidden/>
+              </w:rPr>
+              <w:t>10</w:t>
+            </w:r>
+            <w:r>
+              <w:rPr>
+                <w:noProof/>
+                <w:webHidden/>
+              </w:rPr>
+              <w:fldChar w:fldCharType="end"/>
+            </w:r>
+          </w:hyperlink>
+        </w:p>
+        <w:p>
+          <w:pPr>
+            <w:pStyle w:val="TOC2"/>
+            <w:tabs>
+              <w:tab w:val="right" w:leader="dot" w:pos="9062"/>
+            </w:tabs>
+            <w:rPr>
+              <w:rFonts w:eastAsiaTheme="minorEastAsia"/>
+              <w:noProof/>
+              <w:lang w:eastAsia="fr-FR"/>
+            </w:rPr>
+          </w:pPr>
+          <w:hyperlink w:anchor="_Toc182921733" w:history="1">
+            <w:r>
+              <w:rPr>
+                <w:rStyle w:val="Hyperlink"/>
+                <w:noProof/>
+              </w:rPr>
+              <w:t>Diagramme de Séquence</w:t>
+            </w:r>
+            <w:r>
+              <w:rPr>
+                <w:noProof/>
+                <w:webHidden/>
+              </w:rPr>
+              <w:tab/>
+            </w:r>
+            <w:r>
+              <w:rPr>
+                <w:noProof/>
+                <w:webHidden/>
+              </w:rPr>
+              <w:fldChar w:fldCharType="begin"/>
+            </w:r>
+            <w:r>
+              <w:rPr>
+                <w:noProof/>
+                <w:webHidden/>
+              </w:rPr>
+              <w:instrText xml:space="preserve"> PAGEREF _Toc182921733 \h </w:instrText>
+            </w:r>
+            <w:r>
+              <w:rPr>
+                <w:noProof/>
+                <w:webHidden/>
+              </w:rPr>
+            </w:r>
+            <w:r>
+              <w:rPr>
+                <w:noProof/>
+                <w:webHidden/>
+              </w:rPr>
+              <w:fldChar w:fldCharType="separate"/>
+            </w:r>
+            <w:r>
+              <w:rPr>
+                <w:noProof/>
+                <w:webHidden/>
+              </w:rPr>
+              <w:t>11</w:t>
+            </w:r>
+            <w:r>
+              <w:rPr>
+                <w:noProof/>
+                <w:webHidden/>
+              </w:rPr>
+              <w:fldChar w:fldCharType="end"/>
+            </w:r>
+          </w:hyperlink>
+        </w:p>
+        <w:p>
+          <w:pPr>
+            <w:pStyle w:val="TOC3"/>
+            <w:tabs>
+              <w:tab w:val="right" w:leader="dot" w:pos="9062"/>
+            </w:tabs>
+            <w:rPr>
+              <w:rFonts w:eastAsiaTheme="minorEastAsia"/>
+              <w:noProof/>
+              <w:lang w:eastAsia="fr-FR"/>
+            </w:rPr>
+          </w:pPr>
+          <w:hyperlink w:anchor="_Toc182921734" w:history="1">
+            <w:r>
+              <w:rPr>
+                <w:rStyle w:val="Hyperlink"/>
+                <w:noProof/>
+              </w:rPr>
+              <w:t>Connexion</w:t>
+            </w:r>
+            <w:r>
+              <w:rPr>
+                <w:noProof/>
+                <w:webHidden/>
+              </w:rPr>
+              <w:tab/>
+            </w:r>
+            <w:r>
+              <w:rPr>
+                <w:noProof/>
+                <w:webHidden/>
+              </w:rPr>
+              <w:fldChar w:fldCharType="begin"/>
+            </w:r>
+            <w:r>
+              <w:rPr>
+                <w:noProof/>
+                <w:webHidden/>
+              </w:rPr>
+              <w:instrText xml:space="preserve"> PAGEREF _Toc182921734 \h </w:instrText>
+            </w:r>
+            <w:r>
+              <w:rPr>
+                <w:noProof/>
+                <w:webHidden/>
+              </w:rPr>
+            </w:r>
+            <w:r>
+              <w:rPr>
+                <w:noProof/>
+                <w:webHidden/>
+              </w:rPr>
+              <w:fldChar w:fldCharType="separate"/>
+            </w:r>
+            <w:r>
+              <w:rPr>
+                <w:noProof/>
+                <w:webHidden/>
+              </w:rPr>
+              <w:t>11</w:t>
+            </w:r>
+            <w:r>
+              <w:rPr>
+                <w:noProof/>
+                <w:webHidden/>
+              </w:rPr>
+              <w:fldChar w:fldCharType="end"/>
+            </w:r>
+          </w:hyperlink>
+        </w:p>
+        <w:p>
+          <w:pPr>
+            <w:pStyle w:val="TOC3"/>
+            <w:tabs>
+              <w:tab w:val="right" w:leader="dot" w:pos="9062"/>
+            </w:tabs>
+            <w:rPr>
+              <w:rFonts w:eastAsiaTheme="minorEastAsia"/>
+              <w:noProof/>
+              <w:lang w:eastAsia="fr-FR"/>
+            </w:rPr>
+          </w:pPr>
+          <w:hyperlink w:anchor="_Toc182921735" w:history="1">
+            <w:r>
+              <w:rPr>
+                <w:rStyle w:val="Hyperlink"/>
+                <w:noProof/>
+              </w:rPr>
+              <w:t>Création d’un compte utilisateur</w:t>
+            </w:r>
+            <w:r>
+              <w:rPr>
+                <w:noProof/>
+                <w:webHidden/>
+              </w:rPr>
+              <w:tab/>
+            </w:r>
+            <w:r>
+              <w:rPr>
+                <w:noProof/>
+                <w:webHidden/>
+              </w:rPr>
+              <w:fldChar w:fldCharType="begin"/>
+            </w:r>
+            <w:r>
+              <w:rPr>
+                <w:noProof/>
+                <w:webHidden/>
+              </w:rPr>
+              <w:instrText xml:space="preserve"> PAGEREF _Toc182921735 \h </w:instrText>
+            </w:r>
+            <w:r>
+              <w:rPr>
+                <w:noProof/>
+                <w:webHidden/>
+              </w:rPr>
+            </w:r>
+            <w:r>
+              <w:rPr>
+                <w:noProof/>
+                <w:webHidden/>
+              </w:rPr>
+              <w:fldChar w:fldCharType="separate"/>
+            </w:r>
+            <w:r>
+              <w:rPr>
+                <w:noProof/>
+                <w:webHidden/>
+              </w:rPr>
+              <w:t>12</w:t>
             </w:r>
             <w:r>
               <w:rPr>
@@ -1815,7 +2306,7 @@
               <w:lang w:eastAsia="fr-FR"/>
             </w:rPr>
           </w:pPr>
-          <w:hyperlink w:anchor="_Toc181951493" w:history="1">
+          <w:hyperlink w:anchor="_Toc182921736" w:history="1">
             <w:r>
               <w:rPr>
                 <w:rStyle w:val="Hyperlink"/>
@@ -1842,7 +2333,7 @@
                 <w:noProof/>
                 <w:webHidden/>
               </w:rPr>
-              <w:instrText xml:space="preserve"> PAGEREF _Toc181951493 \h </w:instrText>
+              <w:instrText xml:space="preserve"> PAGEREF _Toc182921736 \h </w:instrText>
             </w:r>
             <w:r>
               <w:rPr>
@@ -1862,7 +2353,7 @@
                 <w:noProof/>
                 <w:webHidden/>
               </w:rPr>
-              <w:t>9</w:t>
+              <w:t>13</w:t>
             </w:r>
             <w:r>
               <w:rPr>
@@ -1885,7 +2376,7 @@
               <w:lang w:eastAsia="fr-FR"/>
             </w:rPr>
           </w:pPr>
-          <w:hyperlink w:anchor="_Toc181951494" w:history="1">
+          <w:hyperlink w:anchor="_Toc182921737" w:history="1">
             <w:r>
               <w:rPr>
                 <w:rStyle w:val="Hyperlink"/>
@@ -1912,7 +2403,7 @@
                 <w:noProof/>
                 <w:webHidden/>
               </w:rPr>
-              <w:instrText xml:space="preserve"> PAGEREF _Toc181951494 \h </w:instrText>
+              <w:instrText xml:space="preserve"> PAGEREF _Toc182921737 \h </w:instrText>
             </w:r>
             <w:r>
               <w:rPr>
@@ -1932,7 +2423,7 @@
                 <w:noProof/>
                 <w:webHidden/>
               </w:rPr>
-              <w:t>9</w:t>
+              <w:t>13</w:t>
             </w:r>
             <w:r>
               <w:rPr>
@@ -1955,7 +2446,7 @@
               <w:lang w:eastAsia="fr-FR"/>
             </w:rPr>
           </w:pPr>
-          <w:hyperlink w:anchor="_Toc181951495" w:history="1">
+          <w:hyperlink w:anchor="_Toc182921738" w:history="1">
             <w:r>
               <w:rPr>
                 <w:rStyle w:val="Hyperlink"/>
@@ -1982,7 +2473,7 @@
                 <w:noProof/>
                 <w:webHidden/>
               </w:rPr>
-              <w:instrText xml:space="preserve"> PAGEREF _Toc181951495 \h </w:instrText>
+              <w:instrText xml:space="preserve"> PAGEREF _Toc182921738 \h </w:instrText>
             </w:r>
             <w:r>
               <w:rPr>
@@ -2002,7 +2493,7 @@
                 <w:noProof/>
                 <w:webHidden/>
               </w:rPr>
-              <w:t>9</w:t>
+              <w:t>13</w:t>
             </w:r>
             <w:r>
               <w:rPr>
@@ -2025,7 +2516,7 @@
               <w:lang w:eastAsia="fr-FR"/>
             </w:rPr>
           </w:pPr>
-          <w:hyperlink w:anchor="_Toc181951496" w:history="1">
+          <w:hyperlink w:anchor="_Toc182921739" w:history="1">
             <w:r>
               <w:rPr>
                 <w:rStyle w:val="Hyperlink"/>
@@ -2052,7 +2543,7 @@
                 <w:noProof/>
                 <w:webHidden/>
               </w:rPr>
-              <w:instrText xml:space="preserve"> PAGEREF _Toc181951496 \h </w:instrText>
+              <w:instrText xml:space="preserve"> PAGEREF _Toc182921739 \h </w:instrText>
             </w:r>
             <w:r>
               <w:rPr>
@@ -2072,7 +2563,7 @@
                 <w:noProof/>
                 <w:webHidden/>
               </w:rPr>
-              <w:t>9</w:t>
+              <w:t>13</w:t>
             </w:r>
             <w:r>
               <w:rPr>
@@ -2095,7 +2586,7 @@
               <w:lang w:eastAsia="fr-FR"/>
             </w:rPr>
           </w:pPr>
-          <w:hyperlink w:anchor="_Toc181951497" w:history="1">
+          <w:hyperlink w:anchor="_Toc182921740" w:history="1">
             <w:r>
               <w:rPr>
                 <w:rStyle w:val="Hyperlink"/>
@@ -2122,7 +2613,7 @@
                 <w:noProof/>
                 <w:webHidden/>
               </w:rPr>
-              <w:instrText xml:space="preserve"> PAGEREF _Toc181951497 \h </w:instrText>
+              <w:instrText xml:space="preserve"> PAGEREF _Toc182921740 \h </w:instrText>
             </w:r>
             <w:r>
               <w:rPr>
@@ -2142,7 +2633,7 @@
                 <w:noProof/>
                 <w:webHidden/>
               </w:rPr>
-              <w:t>9</w:t>
+              <w:t>14</w:t>
             </w:r>
             <w:r>
               <w:rPr>
@@ -2165,11 +2656,12 @@
               <w:lang w:eastAsia="fr-FR"/>
             </w:rPr>
           </w:pPr>
-          <w:hyperlink w:anchor="_Toc181951498" w:history="1">
+          <w:hyperlink w:anchor="_Toc182921741" w:history="1">
             <w:r>
               <w:rPr>
                 <w:rStyle w:val="Hyperlink"/>
                 <w:noProof/>
+                <w:lang w:val="en-US"/>
               </w:rPr>
               <w:t>Le Client Angular : Firebase</w:t>
             </w:r>
@@ -2192,7 +2684,7 @@
                 <w:noProof/>
                 <w:webHidden/>
               </w:rPr>
-              <w:instrText xml:space="preserve"> PAGEREF _Toc181951498 \h </w:instrText>
+              <w:instrText xml:space="preserve"> PAGEREF _Toc182921741 \h </w:instrText>
             </w:r>
             <w:r>
               <w:rPr>
@@ -2212,7 +2704,7 @@
                 <w:noProof/>
                 <w:webHidden/>
               </w:rPr>
-              <w:t>9</w:t>
+              <w:t>14</w:t>
             </w:r>
             <w:r>
               <w:rPr>
@@ -2236,39 +2728,101 @@
       </w:sdtContent>
     </w:sdt>
     <w:p>
+      <w:pPr>
+        <w:pStyle w:val="Heading1"/>
+      </w:pPr>
       <w:r>
         <w:br w:type="page"/>
       </w:r>
+      <w:bookmarkStart w:id="0" w:name="_Toc182921708"/>
+      <w:r>
+        <w:lastRenderedPageBreak/>
+        <w:t>Avant-Propos</w:t>
+      </w:r>
+      <w:bookmarkEnd w:id="0"/>
     </w:p>
     <w:p/>
     <w:p>
       <w:pPr>
+        <w:jc w:val="both"/>
+        <w:rPr>
+          <w:sz w:val="28"/>
+          <w:szCs w:val="28"/>
+        </w:rPr>
+      </w:pPr>
+    </w:p>
+    <w:p>
+      <w:pPr>
+        <w:jc w:val="both"/>
+        <w:rPr>
+          <w:sz w:val="28"/>
+          <w:szCs w:val="28"/>
+        </w:rPr>
+      </w:pPr>
+    </w:p>
+    <w:p>
+      <w:pPr>
+        <w:jc w:val="both"/>
+        <w:rPr>
+          <w:sz w:val="28"/>
+          <w:szCs w:val="28"/>
+        </w:rPr>
+      </w:pPr>
+    </w:p>
+    <w:p>
+      <w:pPr>
+        <w:jc w:val="both"/>
+        <w:rPr>
+          <w:sz w:val="28"/>
+          <w:szCs w:val="28"/>
+        </w:rPr>
+      </w:pPr>
+    </w:p>
+    <w:p>
+      <w:pPr>
+        <w:jc w:val="both"/>
+        <w:rPr>
+          <w:sz w:val="28"/>
+          <w:szCs w:val="28"/>
+        </w:rPr>
+      </w:pPr>
+    </w:p>
+    <w:p>
+      <w:pPr>
+        <w:jc w:val="both"/>
+        <w:rPr>
+          <w:sz w:val="28"/>
+          <w:szCs w:val="28"/>
+        </w:rPr>
+      </w:pPr>
+    </w:p>
+    <w:p>
+      <w:pPr>
+        <w:jc w:val="both"/>
+        <w:rPr>
+          <w:sz w:val="28"/>
+          <w:szCs w:val="28"/>
+        </w:rPr>
+      </w:pPr>
+      <w:r>
+        <w:rPr>
+          <w:sz w:val="28"/>
+          <w:szCs w:val="28"/>
+        </w:rPr>
+        <w:t>Le projet de développement de l'application Arcadia représente une initiative d'une ampleur modérée, mais avec des enjeux significatifs. Conçue pour répondre aux besoins spécifiques d'un parc, elle doit pouvoir gérer un volume potentiellement élevé de connexions simultanées, provenant à la fois des visiteurs et des employés du site. La robustesse et la sécurité de cette application constituent des exigences primordiales, car les données auxquelles les employés peuvent accéder sont particulièrement sensibles. Par exemple, des informations relatives à la santé des animaux pourraient, si elles tombaient entre de mauvaises mains, engendrer des conséquences graves pour le bien-être de ces derniers ou pour le fonctionnement global du parc. Ce projet, bien que d'une complexité modérée, demande une attention particulière à ces aspects pour garantir une expérience utilisateur fiable et protéger les ressources sensibles.</w:t>
+      </w:r>
+    </w:p>
+    <w:p/>
+    <w:p>
+      <w:r>
+        <w:br w:type="page"/>
+      </w:r>
+    </w:p>
+    <w:p>
+      <w:pPr>
         <w:pStyle w:val="Heading1"/>
       </w:pPr>
-      <w:bookmarkStart w:id="0" w:name="_Toc181951472"/>
-      <w:r>
-        <w:t>Avant-Propos</w:t>
-      </w:r>
-      <w:bookmarkEnd w:id="0"/>
-    </w:p>
-    <w:p/>
-    <w:p>
-      <w:r>
-        <w:t>Le projet de l’application Arcadia est un projet d’amplitude moyenne, qui implique potentiellement de nombreuses connexions simultanées de visiteurs et potentiellement d’employés du parc. Elle doit être robuste et sécurisée car les données accessibles par les employés sont de nature à compromettre, par exemple, la santé des animaux, entre de mauvaises mains.</w:t>
-      </w:r>
-    </w:p>
-    <w:p/>
-    <w:p/>
-    <w:p>
-      <w:r>
-        <w:br w:type="page"/>
-      </w:r>
-    </w:p>
-    <w:p>
-      <w:pPr>
-        <w:pStyle w:val="Heading1"/>
-      </w:pPr>
-      <w:bookmarkStart w:id="1" w:name="_Toc181951473"/>
+      <w:bookmarkStart w:id="1" w:name="_Toc182921709"/>
       <w:r>
         <w:lastRenderedPageBreak/>
         <w:t>Réflexion Techniques Initiales</w:t>
@@ -2280,7 +2834,7 @@
       <w:pPr>
         <w:pStyle w:val="Heading2"/>
       </w:pPr>
-      <w:bookmarkStart w:id="2" w:name="_Toc181951474"/>
+      <w:bookmarkStart w:id="2" w:name="_Toc182921710"/>
       <w:r>
         <w:t>Choix d’architecture</w:t>
       </w:r>
@@ -2323,7 +2877,7 @@
       <w:pPr>
         <w:pStyle w:val="Heading2"/>
       </w:pPr>
-      <w:bookmarkStart w:id="3" w:name="_Toc181951475"/>
+      <w:bookmarkStart w:id="3" w:name="_Toc182921711"/>
       <w:r>
         <w:t>Choix des technologies</w:t>
       </w:r>
@@ -2364,7 +2918,7 @@
       <w:pPr>
         <w:pStyle w:val="Heading3"/>
       </w:pPr>
-      <w:bookmarkStart w:id="4" w:name="_Toc181951476"/>
+      <w:bookmarkStart w:id="4" w:name="_Toc182921712"/>
       <w:r>
         <w:t>Etat des lieux des connaissances de développement</w:t>
       </w:r>
@@ -2496,7 +3050,7 @@
       <w:pPr>
         <w:pStyle w:val="Heading3"/>
       </w:pPr>
-      <w:bookmarkStart w:id="5" w:name="_Toc181951477"/>
+      <w:bookmarkStart w:id="5" w:name="_Toc182921713"/>
       <w:r>
         <w:t>Le Backend</w:t>
       </w:r>
@@ -2659,7 +3213,7 @@
       <w:pPr>
         <w:pStyle w:val="Heading3"/>
       </w:pPr>
-      <w:bookmarkStart w:id="6" w:name="_Toc181951478"/>
+      <w:bookmarkStart w:id="6" w:name="_Toc182921714"/>
       <w:r>
         <w:t>Les SGBD</w:t>
       </w:r>
@@ -2704,7 +3258,7 @@
       <w:pPr>
         <w:pStyle w:val="Heading3"/>
       </w:pPr>
-      <w:bookmarkStart w:id="7" w:name="_Toc181951479"/>
+      <w:bookmarkStart w:id="7" w:name="_Toc182921715"/>
       <w:r>
         <w:t xml:space="preserve">Le </w:t>
       </w:r>
@@ -2932,174 +3486,362 @@
       <w:pPr>
         <w:pStyle w:val="Heading2"/>
       </w:pPr>
-      <w:bookmarkStart w:id="8" w:name="_Toc181951480"/>
+      <w:bookmarkStart w:id="8" w:name="_Toc182921716"/>
       <w:r>
         <w:t>La Sécurité</w:t>
       </w:r>
       <w:bookmarkEnd w:id="8"/>
     </w:p>
-    <w:p>
-      <w:r>
-        <w:t>La sécu</w:t>
-      </w:r>
-      <w:r>
-        <w:t>rité est un élément essentiel dans le développement d’une application</w:t>
-      </w:r>
-      <w:r>
-        <w:t>.</w:t>
-      </w:r>
-    </w:p>
+    <w:p/>
     <w:p>
       <w:pPr>
         <w:pStyle w:val="Heading3"/>
       </w:pPr>
-      <w:bookmarkStart w:id="9" w:name="_Toc181951481"/>
-      <w:r>
-        <w:t>Authentification et autorisation</w:t>
+      <w:bookmarkStart w:id="9" w:name="_Toc182921717"/>
+      <w:r>
+        <w:t>Les Enjeux :</w:t>
       </w:r>
       <w:bookmarkEnd w:id="9"/>
     </w:p>
     <w:p>
-      <w:r>
-        <w:t xml:space="preserve">Le mécanisme d’authentification choisi est le JWT, ou JSON Web </w:t>
-      </w:r>
-      <w:proofErr w:type="spellStart"/>
-      <w:r>
-        <w:t>Token</w:t>
-      </w:r>
-      <w:proofErr w:type="spellEnd"/>
-      <w:r>
-        <w:t xml:space="preserve">. </w:t>
-      </w:r>
-      <w:r>
-        <w:t xml:space="preserve">Délivré par l’API avec une durée de validité déterminée, il permet au client authentifié d’accéder aux ressources si son niveau d’autorisation le lui permet. L’autorisation sera basée sur le principe simple de rôle, transmis dans le JWT. L’outil ASP .NET </w:t>
-      </w:r>
-      <w:proofErr w:type="spellStart"/>
-      <w:r>
-        <w:t>Core</w:t>
-      </w:r>
-      <w:proofErr w:type="spellEnd"/>
-      <w:r>
-        <w:t xml:space="preserve"> Identity permet de gérer simplement </w:t>
-      </w:r>
-      <w:r>
-        <w:t>les identités et les rôles des utilisateurs, et sera utilisé dans le développement du projet.</w:t>
-      </w:r>
+      <w:pPr>
+        <w:spacing w:after="200" w:line="276" w:lineRule="auto"/>
+      </w:pPr>
+      <w:r>
+        <w:t xml:space="preserve">La sécurité est un élément essentiel de toute application web aujourd’hui, et les menaces sont multiples ; utilisateur mal intentionné, pirate, utilisateur négligent…  Plusieurs leviers sont à notre disposition pour tenter d’y répondre au mieux. </w:t>
+      </w:r>
+    </w:p>
+    <w:p>
+      <w:pPr>
+        <w:pStyle w:val="ListParagraph"/>
+        <w:spacing w:after="200" w:line="276" w:lineRule="auto"/>
+        <w:rPr>
+          <w:rFonts w:ascii="Calibri" w:hAnsi="Calibri" w:cs="Calibri"/>
+          <w:b/>
+          <w:sz w:val="24"/>
+          <w:szCs w:val="24"/>
+        </w:rPr>
+      </w:pPr>
     </w:p>
     <w:p>
       <w:pPr>
         <w:pStyle w:val="Heading3"/>
       </w:pPr>
-      <w:bookmarkStart w:id="10" w:name="_Toc181951482"/>
+      <w:bookmarkStart w:id="10" w:name="_Toc182921718"/>
       <w:r>
         <w:lastRenderedPageBreak/>
-        <w:t>CORS</w:t>
+        <w:t>Authentification et Autorisation</w:t>
       </w:r>
       <w:bookmarkEnd w:id="10"/>
     </w:p>
     <w:p>
-      <w:r>
-        <w:t xml:space="preserve">Dans une architecture avec une API et </w:t>
-      </w:r>
-      <w:proofErr w:type="gramStart"/>
-      <w:r>
-        <w:t>un client séparé</w:t>
-      </w:r>
-      <w:r>
-        <w:t>s</w:t>
-      </w:r>
-      <w:r>
-        <w:t xml:space="preserve"> et déployés</w:t>
-      </w:r>
-      <w:proofErr w:type="gramEnd"/>
-      <w:r>
-        <w:t xml:space="preserve"> sur des serveurs et des hébergeurs différents, il est essentiel de ne pas oublie</w:t>
-      </w:r>
-      <w:r>
-        <w:t>r</w:t>
-      </w:r>
-      <w:r>
-        <w:t xml:space="preserve"> le paramétrage CORS (</w:t>
-      </w:r>
-      <w:proofErr w:type="spellStart"/>
-      <w:r>
-        <w:t>Corss</w:t>
-      </w:r>
-      <w:proofErr w:type="spellEnd"/>
-      <w:r>
-        <w:t>-Origin Ressource Sharing). Le bon paramétrage des requêtes CORS</w:t>
-      </w:r>
-      <w:r>
-        <w:t xml:space="preserve"> permet de n’accorder l’accès aux ressources de l’API qu’à des clients identifiés dans une liste d’URL autorisées</w:t>
-      </w:r>
-      <w:r>
-        <w:t>, et ainsi d’éviter des interactions avec des clients potentiellement malveillants</w:t>
-      </w:r>
-      <w:r>
-        <w:t>. Nous reparlerons de la mise en place de cet outil dans la partie déploiement.</w:t>
-      </w:r>
+      <w:pPr>
+        <w:spacing w:after="200" w:line="276" w:lineRule="auto"/>
+      </w:pPr>
+      <w:r>
+        <w:t>Le rempart le plus évident dans le cas d’une application qui a besoin d’une partie avec accès restreint est l’authentification. Dans notre cas, l’utilisateur entre son adresse mail (identifiant) et son mot de passe dans le formulaire de connexion du client prévu à cet effet, client qui envoie via le protocole HTTPS (nous y reviendrons) les informations à l’API.</w:t>
+      </w:r>
+      <w:r>
+        <w:t xml:space="preserve"> Notons que le mot de passe doit comporter un minimum de 12 caractères, des chiffres, des minuscules, des majuscules, et des caractères spéciaux.</w:t>
+      </w:r>
+      <w:r>
+        <w:t xml:space="preserve">  L’API renvoie alors un JWT (JSON </w:t>
+      </w:r>
+      <w:proofErr w:type="spellStart"/>
+      <w:r>
+        <w:t>WebToken</w:t>
+      </w:r>
+      <w:proofErr w:type="spellEnd"/>
+      <w:r>
+        <w:t xml:space="preserve">) qui, si la connexion est réussie, renvoie l’email de l’utilisateur et ses rôles. Le JWT est sécurisé par une signature obtenue par </w:t>
+      </w:r>
+      <w:proofErr w:type="spellStart"/>
+      <w:r>
+        <w:t>hashage</w:t>
+      </w:r>
+      <w:proofErr w:type="spellEnd"/>
+      <w:r>
+        <w:t xml:space="preserve"> et qui le rend irrecevable si la moindre modification y a été apportée. Le JWT dispose également d’une durée de vie, qui permet de l’invalider automatiquement après une durée définie (60 min dans le cas de notre application). </w:t>
+      </w:r>
+    </w:p>
+    <w:p>
+      <w:pPr>
+        <w:spacing w:after="200" w:line="276" w:lineRule="auto"/>
+      </w:pPr>
+      <w:r>
+        <w:t xml:space="preserve">Ainsi, le client décode le JWT et stocke les informations de celui-ci dans un cookie, cookie qui s’efface à la fermeture de l’onglet ou à la déconnexion de l’utilisateur. </w:t>
+      </w:r>
+    </w:p>
+    <w:p>
+      <w:pPr>
+        <w:spacing w:after="200" w:line="276" w:lineRule="auto"/>
+      </w:pPr>
+      <w:r>
+        <w:t xml:space="preserve">Une fois authentifié, l’utilisateur se voir attribuer les rôles qui lui ont été donnés par l’administrateur à la création de son compte. Ces rôles restreignent l’accès aux ressources à la fois du client et de l’API. Le front, écrit avec </w:t>
+      </w:r>
+      <w:proofErr w:type="spellStart"/>
+      <w:r>
+        <w:t>Angular</w:t>
+      </w:r>
+      <w:proofErr w:type="spellEnd"/>
+      <w:r>
+        <w:t xml:space="preserve">, dispose d’une technologie appelée Guard qui va lui permettre de vérifier à chaque routage vers une autre partie de l’application si l’utilisateur actuellement connecté dispose du rôle requis pour cette action. </w:t>
+      </w:r>
+    </w:p>
+    <w:p>
+      <w:pPr>
+        <w:spacing w:after="200" w:line="276" w:lineRule="auto"/>
+      </w:pPr>
+      <w:r>
+        <w:t>Ainsi, pour récapituler, l’application dispose d’un premier niveau de protection avec l’authentification par JWT, et d’un second avec les autorisations basées sur les rôles.</w:t>
+      </w:r>
+    </w:p>
+    <w:p>
+      <w:pPr>
+        <w:spacing w:after="200" w:line="276" w:lineRule="auto"/>
+        <w:rPr>
+          <w:rFonts w:ascii="Calibri" w:hAnsi="Calibri" w:cs="Calibri"/>
+          <w:bCs/>
+          <w:sz w:val="24"/>
+          <w:szCs w:val="24"/>
+        </w:rPr>
+      </w:pPr>
     </w:p>
     <w:p>
       <w:pPr>
         <w:pStyle w:val="Heading3"/>
       </w:pPr>
-      <w:bookmarkStart w:id="11" w:name="_Toc181951483"/>
-      <w:r>
-        <w:t>HTTPS</w:t>
+      <w:bookmarkStart w:id="11" w:name="_Toc182921719"/>
+      <w:r>
+        <w:t>Sécurisation des Inputs</w:t>
       </w:r>
       <w:bookmarkEnd w:id="11"/>
     </w:p>
     <w:p>
-      <w:r>
-        <w:t xml:space="preserve">Le protocole HTTPS </w:t>
-      </w:r>
-      <w:r>
-        <w:t xml:space="preserve">sécurise les échanges de données à </w:t>
-      </w:r>
-      <w:r>
-        <w:t>l’aide de</w:t>
-      </w:r>
-      <w:r>
-        <w:t xml:space="preserve"> la technologie SSL/TLS</w:t>
-      </w:r>
-      <w:r>
-        <w:t>.</w:t>
-      </w:r>
+      <w:pPr>
+        <w:spacing w:after="200" w:line="276" w:lineRule="auto"/>
+      </w:pPr>
+      <w:r>
+        <w:t>Les inputs utilisateurs doivent faire l’objet d’une attention toute particulière. Un utilisateur mal intentionné aurait tôt fait d’utiliser des failles dans la vérification des inputs pour, par exemple, injecter du code JavaScript ou SQL malveillant.</w:t>
+      </w:r>
+    </w:p>
+    <w:p>
+      <w:pPr>
+        <w:spacing w:after="200" w:line="276" w:lineRule="auto"/>
+      </w:pPr>
+      <w:r>
+        <w:t xml:space="preserve">Le premier pas est la restriction du type des champs en HTML ; si j’attends un nombre entre 0 et 5, mon champ devrait être de type </w:t>
+      </w:r>
+      <w:proofErr w:type="spellStart"/>
+      <w:r>
+        <w:t>number</w:t>
+      </w:r>
+      <w:proofErr w:type="spellEnd"/>
+      <w:r>
+        <w:t xml:space="preserve"> avec une limite basse à 0 et une limite haute à 5. </w:t>
+      </w:r>
+    </w:p>
+    <w:p>
+      <w:pPr>
+        <w:spacing w:after="200" w:line="276" w:lineRule="auto"/>
+      </w:pPr>
+      <w:r>
+        <w:t xml:space="preserve">ASP .NET effectue également dans l’API et de manière transparente des vérifications visant à « assainir » l’input et à « désarmer » d’éventuels caractères qui pourraient représenter une menace. C’est ce que fait PHP par exemple avec tous les filtres FILTER_SANITIZE (email, </w:t>
+      </w:r>
+      <w:proofErr w:type="spellStart"/>
+      <w:r>
+        <w:t>quotes</w:t>
+      </w:r>
+      <w:proofErr w:type="spellEnd"/>
+      <w:r>
+        <w:t xml:space="preserve">, </w:t>
+      </w:r>
+      <w:proofErr w:type="spellStart"/>
+      <w:r>
+        <w:t>numbers</w:t>
+      </w:r>
+      <w:proofErr w:type="spellEnd"/>
+      <w:r>
+        <w:t xml:space="preserve">, </w:t>
+      </w:r>
+      <w:proofErr w:type="spellStart"/>
+      <w:r>
+        <w:t>special_chars</w:t>
+      </w:r>
+      <w:proofErr w:type="spellEnd"/>
+      <w:r>
+        <w:t>…). L’utilisation de LINQ et d’</w:t>
+      </w:r>
+      <w:proofErr w:type="spellStart"/>
+      <w:r>
+        <w:t>Entity</w:t>
+      </w:r>
+      <w:proofErr w:type="spellEnd"/>
+      <w:r>
+        <w:t xml:space="preserve"> Framework pour les requêtes permet également de les protéger par défaut des injections SQL. ASP.NET Web API inclut également une validation des paramètres d'URL et des requêtes, qui filtre automatiquement les requêtes invalides ou mal formées ; les types forts dans les contrôleurs permettent de même de filtrer les entrées incorrectes avant que le traitement de la logique métier n'ait lieu.</w:t>
+      </w:r>
+    </w:p>
+    <w:p>
+      <w:pPr>
+        <w:spacing w:after="200" w:line="276" w:lineRule="auto"/>
+      </w:pPr>
+      <w:r>
+        <w:t>Enfin ASP .NET permet l’utilisation d’annotations qui renforcent la sécurité sur certains champs qui peuvent être requis ou restreints en nombre de caractères par exemple.</w:t>
+      </w:r>
+    </w:p>
+    <w:p>
+      <w:pPr>
+        <w:spacing w:after="200" w:line="276" w:lineRule="auto"/>
+        <w:rPr>
+          <w:rFonts w:ascii="Calibri" w:hAnsi="Calibri" w:cs="Calibri"/>
+          <w:bCs/>
+          <w:sz w:val="24"/>
+          <w:szCs w:val="24"/>
+        </w:rPr>
+      </w:pPr>
     </w:p>
     <w:p>
       <w:pPr>
         <w:pStyle w:val="Heading3"/>
-      </w:pPr>
-      <w:bookmarkStart w:id="12" w:name="_Toc181951484"/>
-      <w:r>
-        <w:t>Stockage des données sensibles</w:t>
+        <w:rPr>
+          <w:rFonts w:ascii="Calibri" w:hAnsi="Calibri" w:cs="Calibri"/>
+          <w:bCs/>
+        </w:rPr>
+      </w:pPr>
+      <w:bookmarkStart w:id="12" w:name="_Toc182921720"/>
+      <w:r>
+        <w:lastRenderedPageBreak/>
+        <w:t>Sécurisation de la communication API / Client</w:t>
       </w:r>
       <w:bookmarkEnd w:id="12"/>
     </w:p>
     <w:p>
-      <w:r>
-        <w:t>Une application web a besoi</w:t>
-      </w:r>
-      <w:r>
-        <w:t xml:space="preserve">n de plusieurs identifiants, mots de passe, clés, qui doivent rester secrets sous peine de compromission plus ou moins sérieuse de la sécurité de l’application. Par exemple, la clé utilisée pour générer les JWT permettrait, entre de mauvaises mains, de générer à loisir des JWT valides avec le rôle Admin, et avec une validité infinie. Il est donc impératif de ne pas stocker </w:t>
-      </w:r>
-      <w:r>
-        <w:t xml:space="preserve">ces secrets en dur dans le code. </w:t>
-      </w:r>
-    </w:p>
-    <w:p>
-      <w:r>
-        <w:t xml:space="preserve">En ASP .NET, comme dans de nombreux autres langages, il est possible de stocker ces secrets dans un fichier de configuration, ici </w:t>
-      </w:r>
-      <w:proofErr w:type="spellStart"/>
-      <w:proofErr w:type="gramStart"/>
-      <w:r>
-        <w:t>appsettings.json</w:t>
-      </w:r>
-      <w:proofErr w:type="spellEnd"/>
-      <w:proofErr w:type="gramEnd"/>
-      <w:r>
-        <w:t xml:space="preserve">. Lors du développement, j’ai par exemple commis l’erreur de laisser ce fichier dans le </w:t>
+      <w:pPr>
+        <w:spacing w:after="200" w:line="276" w:lineRule="auto"/>
+      </w:pPr>
+      <w:r>
+        <w:t xml:space="preserve">Il est également important de soigner la sécurité de la communication entre le back et le front, tout particulièrement dans le cas d’une API séparée du client. </w:t>
+      </w:r>
+    </w:p>
+    <w:p>
+      <w:pPr>
+        <w:spacing w:after="200" w:line="276" w:lineRule="auto"/>
+      </w:pPr>
+      <w:r>
+        <w:t xml:space="preserve">Le protocole HTTPS utilise TLS/SSL pour chiffrer la connexion entre le client et le serveur, rendant ainsi bien plus ardue la lecture des données qui transitent par celle-ci. </w:t>
+      </w:r>
+    </w:p>
+    <w:p>
+      <w:pPr>
+        <w:spacing w:after="200" w:line="276" w:lineRule="auto"/>
+        <w:rPr>
+          <w:rFonts w:ascii="Calibri" w:hAnsi="Calibri" w:cs="Calibri"/>
+          <w:bCs/>
+          <w:sz w:val="24"/>
+          <w:szCs w:val="24"/>
+        </w:rPr>
+      </w:pPr>
+      <w:r>
+        <w:t xml:space="preserve">Le déploiement sur deux serveurs distincts du front et du back impose également de prêter attention aux politiques CORS (Cross Origin Ressource Sharing) ; ces dernières interdisent par défaut tout site qui ne serait pas déployé sur le même serveur d’accéder aux ressources de l’API. Leur paramétrage permet de limiter l’accès à certains sites identifiés, et limiter ainsi grandement les interactions tierces, et nécessairement les risques. </w:t>
+      </w:r>
+    </w:p>
+    <w:p>
+      <w:pPr>
+        <w:pStyle w:val="Heading3"/>
+        <w:rPr>
+          <w:rFonts w:asciiTheme="minorHAnsi" w:hAnsiTheme="minorHAnsi" w:cstheme="minorBidi"/>
+          <w:sz w:val="22"/>
+          <w:szCs w:val="22"/>
+        </w:rPr>
+      </w:pPr>
+      <w:bookmarkStart w:id="13" w:name="_Toc182921721"/>
+      <w:r>
+        <w:t>Prévention client</w:t>
+      </w:r>
+      <w:bookmarkEnd w:id="13"/>
+    </w:p>
+    <w:p>
+      <w:pPr>
+        <w:spacing w:after="200" w:line="276" w:lineRule="auto"/>
+        <w:rPr>
+          <w:rFonts w:ascii="Calibri" w:hAnsi="Calibri" w:cs="Calibri"/>
+          <w:bCs/>
+          <w:sz w:val="24"/>
+          <w:szCs w:val="24"/>
+        </w:rPr>
+      </w:pPr>
+      <w:r>
+        <w:t xml:space="preserve">En dehors de l’application elle-même, la prévention auprès de l’humain est également essentielle. Rappeler de ne jamais partager ses mots de passe, de changer son mot de passe après sa première connexion à l’application, suggérer l’utilisation de coffres forts comme </w:t>
+      </w:r>
+      <w:proofErr w:type="spellStart"/>
+      <w:r>
+        <w:t>Bitwarden</w:t>
+      </w:r>
+      <w:proofErr w:type="spellEnd"/>
+      <w:r>
+        <w:t xml:space="preserve"> sont autant de gestes qui seront à la fois bien perçus par le client et lui apporteront des réflexes salutaires en matière de cybersécurité. D’autre part, un générateur de mots de passe sécurisés propose un mot de passe qui suit les recommandations de cybersécurité à chaque création de compte, changement ou réinitialisation de mot de passe. </w:t>
+      </w:r>
+    </w:p>
+    <w:p>
+      <w:pPr>
+        <w:pStyle w:val="Heading3"/>
+      </w:pPr>
+      <w:bookmarkStart w:id="14" w:name="_Toc182921722"/>
+      <w:r>
+        <w:t>Bonnes pratiques</w:t>
+      </w:r>
+      <w:r>
+        <w:t xml:space="preserve"> du</w:t>
+      </w:r>
+      <w:r>
+        <w:t xml:space="preserve"> développeur</w:t>
+      </w:r>
+      <w:bookmarkEnd w:id="14"/>
+    </w:p>
+    <w:p>
+      <w:pPr>
+        <w:spacing w:after="200" w:line="276" w:lineRule="auto"/>
+        <w:rPr>
+          <w:rFonts w:ascii="Calibri" w:hAnsi="Calibri" w:cs="Calibri"/>
+          <w:bCs/>
+          <w:sz w:val="24"/>
+          <w:szCs w:val="24"/>
+        </w:rPr>
+      </w:pPr>
+      <w:r>
+        <w:t>J’ai pu m’apercevoir au cours du développement de l’importance de certaines bonnes pratiques de développement en matière de cybersécurité. En effet, à l’</w:t>
+      </w:r>
+      <w:proofErr w:type="spellStart"/>
+      <w:r>
+        <w:t>ativation</w:t>
+      </w:r>
+      <w:proofErr w:type="spellEnd"/>
+      <w:r>
+        <w:t xml:space="preserve"> de la licence </w:t>
+      </w:r>
+      <w:proofErr w:type="spellStart"/>
+      <w:r>
+        <w:t>GitGuardian</w:t>
+      </w:r>
+      <w:proofErr w:type="spellEnd"/>
+      <w:r>
+        <w:t xml:space="preserve"> offerte dans le GitHub </w:t>
+      </w:r>
+      <w:proofErr w:type="spellStart"/>
+      <w:r>
+        <w:t>Student</w:t>
+      </w:r>
+      <w:proofErr w:type="spellEnd"/>
+      <w:r>
+        <w:t xml:space="preserve"> Pack, j’ai pu constater que certaines données confidentielles avaient été push sur GitHub (mots de passe, clé secrète JWT, </w:t>
+      </w:r>
+      <w:proofErr w:type="spellStart"/>
+      <w:r>
+        <w:t>ConnectionString</w:t>
+      </w:r>
+      <w:proofErr w:type="spellEnd"/>
+      <w:r>
+        <w:t xml:space="preserve">…). J’ai donc immédiatement modifié tous ces éléments et retiré les fichiers incriminés du </w:t>
       </w:r>
       <w:proofErr w:type="spellStart"/>
       <w:r>
@@ -3107,35 +3849,91 @@
       </w:r>
       <w:proofErr w:type="spellEnd"/>
       <w:r>
-        <w:t xml:space="preserve"> du repo, et donc de le commit et </w:t>
-      </w:r>
-      <w:proofErr w:type="gramStart"/>
-      <w:r>
-        <w:t>de le</w:t>
-      </w:r>
-      <w:proofErr w:type="gramEnd"/>
-      <w:r>
-        <w:t xml:space="preserve"> push régulièrement. À la mise en production du projet, j’ai donc modifié toutes les clefs avant de retirer du </w:t>
-      </w:r>
-      <w:proofErr w:type="spellStart"/>
-      <w:r>
-        <w:t>tracking</w:t>
-      </w:r>
-      <w:proofErr w:type="spellEnd"/>
-      <w:r>
-        <w:t xml:space="preserve"> le fichier en question, m’assurant ainsi de la confidentialité la plus totale de ces secrets. </w:t>
+        <w:t xml:space="preserve"> du repository. Un rappel efficace de la nécessité d’utiliser correctement le </w:t>
+      </w:r>
+      <w:proofErr w:type="spellStart"/>
+      <w:r>
+        <w:t>gitignore</w:t>
+      </w:r>
+      <w:proofErr w:type="spellEnd"/>
+      <w:r>
+        <w:t xml:space="preserve"> et de ne JAMAIS push le moindre secret.</w:t>
+      </w:r>
+    </w:p>
+    <w:p>
+      <w:pPr>
+        <w:pStyle w:val="Heading3"/>
+        <w:rPr>
+          <w:rFonts w:ascii="Calibri" w:hAnsi="Calibri" w:cs="Calibri"/>
+          <w:bCs/>
+        </w:rPr>
+      </w:pPr>
+      <w:bookmarkStart w:id="15" w:name="_Toc182921723"/>
+      <w:r>
+        <w:t>Un allié de taille, l’OWASP</w:t>
+      </w:r>
+      <w:bookmarkEnd w:id="15"/>
+    </w:p>
+    <w:p>
+      <w:pPr>
+        <w:spacing w:after="200" w:line="276" w:lineRule="auto"/>
+      </w:pPr>
+      <w:r>
+        <w:t>L’Open Application Security Project (OWASP) est une organisation internationale à but non lucrative qui se consacre à la sécurité des application web. Elle met à disposition des outils comme ZAP qui permettent de tester la sécurité de son application en simulant une attaque. Notre application a d’ailleurs passé avec succès ce test.</w:t>
+      </w:r>
+    </w:p>
+    <w:p>
+      <w:r>
+        <w:t xml:space="preserve">D’autre part, l’OWASP publie régulièrement le top 10 des menaces de cybersécurité qui pèsent sur les applications web. Parmi elles, l’injection SQL (gérée avec ASP, LINQ et </w:t>
+      </w:r>
+      <w:proofErr w:type="spellStart"/>
+      <w:r>
+        <w:t>Entity</w:t>
+      </w:r>
+      <w:proofErr w:type="spellEnd"/>
+      <w:r>
+        <w:t xml:space="preserve"> Framework), XSS ou Cross-Site Scripting (gérée avec </w:t>
+      </w:r>
+      <w:proofErr w:type="spellStart"/>
+      <w:r>
+        <w:t>SameSite</w:t>
+      </w:r>
+      <w:proofErr w:type="spellEnd"/>
+      <w:r>
+        <w:t xml:space="preserve"> = Strict sur le cookie d’</w:t>
+      </w:r>
+      <w:proofErr w:type="spellStart"/>
+      <w:r>
+        <w:t>Authorization</w:t>
+      </w:r>
+      <w:proofErr w:type="spellEnd"/>
+      <w:r>
+        <w:t>), ou le Broken Access Control, faille numéro 1 d’après le top 10 2021 (gérée également avec une attribution méticuleuse des rôles dans l’API).</w:t>
       </w:r>
     </w:p>
     <w:p/>
+    <w:p/>
+    <w:p>
+      <w:pPr>
+        <w:rPr>
+          <w:rFonts w:ascii="Calibri" w:hAnsi="Calibri" w:cs="Calibri"/>
+          <w:bCs/>
+          <w:sz w:val="24"/>
+          <w:szCs w:val="24"/>
+        </w:rPr>
+      </w:pPr>
+    </w:p>
+    <w:p/>
     <w:p>
       <w:pPr>
         <w:pStyle w:val="Heading2"/>
       </w:pPr>
-      <w:bookmarkStart w:id="13" w:name="_Toc181951485"/>
-      <w:r>
+      <w:bookmarkStart w:id="16" w:name="_Toc182921724"/>
+      <w:r>
+        <w:lastRenderedPageBreak/>
         <w:t>Ressources</w:t>
       </w:r>
-      <w:bookmarkEnd w:id="13"/>
+      <w:bookmarkEnd w:id="16"/>
     </w:p>
     <w:p>
       <w:pPr>
@@ -3581,12 +4379,12 @@
       <w:pPr>
         <w:pStyle w:val="Heading1"/>
       </w:pPr>
-      <w:bookmarkStart w:id="14" w:name="_Toc181951486"/>
+      <w:bookmarkStart w:id="17" w:name="_Toc182921725"/>
       <w:r>
         <w:lastRenderedPageBreak/>
         <w:t>Environnement de travail</w:t>
       </w:r>
-      <w:bookmarkEnd w:id="14"/>
+      <w:bookmarkEnd w:id="17"/>
     </w:p>
     <w:p/>
     <w:p>
@@ -3596,7 +4394,7 @@
           <w:lang w:val="en-US"/>
         </w:rPr>
       </w:pPr>
-      <w:bookmarkStart w:id="15" w:name="_Toc181951487"/>
+      <w:bookmarkStart w:id="18" w:name="_Toc182921726"/>
       <w:proofErr w:type="spellStart"/>
       <w:r>
         <w:rPr>
@@ -3604,7 +4402,7 @@
         </w:rPr>
         <w:t>BackEnd</w:t>
       </w:r>
-      <w:bookmarkEnd w:id="15"/>
+      <w:bookmarkEnd w:id="18"/>
       <w:proofErr w:type="spellEnd"/>
       <w:r>
         <w:rPr>
@@ -3702,11 +4500,11 @@
       <w:pPr>
         <w:pStyle w:val="Heading2"/>
       </w:pPr>
-      <w:bookmarkStart w:id="16" w:name="_Toc181951488"/>
+      <w:bookmarkStart w:id="19" w:name="_Toc182921727"/>
       <w:r>
         <w:t>Bases de Données</w:t>
       </w:r>
-      <w:bookmarkEnd w:id="16"/>
+      <w:bookmarkEnd w:id="19"/>
     </w:p>
     <w:p>
       <w:pPr>
@@ -3767,11 +4565,11 @@
       <w:pPr>
         <w:pStyle w:val="Heading2"/>
       </w:pPr>
-      <w:bookmarkStart w:id="17" w:name="_Toc181951489"/>
+      <w:bookmarkStart w:id="20" w:name="_Toc182921728"/>
       <w:r>
         <w:t>Client</w:t>
       </w:r>
-      <w:bookmarkEnd w:id="17"/>
+      <w:bookmarkEnd w:id="20"/>
       <w:r>
         <w:t> </w:t>
       </w:r>
@@ -3865,11 +4663,11 @@
       <w:pPr>
         <w:pStyle w:val="Heading2"/>
       </w:pPr>
-      <w:bookmarkStart w:id="18" w:name="_Toc181951490"/>
+      <w:bookmarkStart w:id="21" w:name="_Toc182921729"/>
       <w:r>
         <w:t>Graphismes</w:t>
       </w:r>
-      <w:bookmarkEnd w:id="18"/>
+      <w:bookmarkEnd w:id="21"/>
     </w:p>
     <w:p>
       <w:r>
@@ -3935,11 +4733,11 @@
       <w:pPr>
         <w:pStyle w:val="Heading1"/>
       </w:pPr>
-      <w:bookmarkStart w:id="19" w:name="_Toc181951491"/>
+      <w:bookmarkStart w:id="22" w:name="_Toc182921730"/>
       <w:r>
         <w:t>Modèle Conceptuel de Données</w:t>
       </w:r>
-      <w:bookmarkEnd w:id="19"/>
+      <w:bookmarkEnd w:id="22"/>
     </w:p>
     <w:p/>
     <w:p>
@@ -4014,14 +4812,27 @@
       <w:r>
         <w:t xml:space="preserve">Figure </w:t>
       </w:r>
-      <w:fldSimple w:instr=" SEQ Figure \* ARABIC ">
-        <w:r>
-          <w:rPr>
-            <w:noProof/>
-          </w:rPr>
-          <w:t>1</w:t>
-        </w:r>
-      </w:fldSimple>
+      <w:r>
+        <w:fldChar w:fldCharType="begin"/>
+      </w:r>
+      <w:r>
+        <w:instrText xml:space="preserve"> SEQ Figure \* ARABIC </w:instrText>
+      </w:r>
+      <w:r>
+        <w:fldChar w:fldCharType="separate"/>
+      </w:r>
+      <w:r>
+        <w:rPr>
+          <w:noProof/>
+        </w:rPr>
+        <w:t>1</w:t>
+      </w:r>
+      <w:r>
+        <w:rPr>
+          <w:noProof/>
+        </w:rPr>
+        <w:fldChar w:fldCharType="end"/>
+      </w:r>
       <w:r>
         <w:t>. MCD</w:t>
       </w:r>
@@ -4036,17 +4847,442 @@
       <w:pPr>
         <w:pStyle w:val="Heading1"/>
       </w:pPr>
-      <w:bookmarkStart w:id="20" w:name="_Toc181951492"/>
+      <w:bookmarkStart w:id="23" w:name="_Toc182921731"/>
       <w:r>
         <w:lastRenderedPageBreak/>
         <w:t>Diagrammes</w:t>
       </w:r>
-      <w:bookmarkEnd w:id="20"/>
-    </w:p>
-    <w:p>
-      <w:r>
-        <w:t>TODO</w:t>
-      </w:r>
+      <w:bookmarkEnd w:id="23"/>
+    </w:p>
+    <w:p/>
+    <w:p/>
+    <w:p>
+      <w:pPr>
+        <w:pStyle w:val="Heading2"/>
+      </w:pPr>
+      <w:bookmarkStart w:id="24" w:name="_Toc182921732"/>
+      <w:r>
+        <w:t>Diagramme de Cas d’Utilisation</w:t>
+      </w:r>
+      <w:bookmarkEnd w:id="24"/>
+    </w:p>
+    <w:p/>
+    <w:p>
+      <w:pPr>
+        <w:keepNext/>
+      </w:pPr>
+      <w:r>
+        <w:rPr>
+          <w:noProof/>
+        </w:rPr>
+        <w:drawing>
+          <wp:inline distT="0" distB="0" distL="0" distR="0" wp14:anchorId="7B881410" wp14:editId="6A84D67D">
+            <wp:extent cx="5760720" cy="5686425"/>
+            <wp:effectExtent l="0" t="0" r="0" b="9525"/>
+            <wp:docPr id="409322151" name="Picture 3"/>
+            <wp:cNvGraphicFramePr>
+              <a:graphicFrameLocks xmlns:a="http://schemas.openxmlformats.org/drawingml/2006/main" noChangeAspect="1"/>
+            </wp:cNvGraphicFramePr>
+            <a:graphic xmlns:a="http://schemas.openxmlformats.org/drawingml/2006/main">
+              <a:graphicData uri="http://schemas.openxmlformats.org/drawingml/2006/picture">
+                <pic:pic xmlns:pic="http://schemas.openxmlformats.org/drawingml/2006/picture">
+                  <pic:nvPicPr>
+                    <pic:cNvPr id="409322151" name="Picture 409322151"/>
+                    <pic:cNvPicPr/>
+                  </pic:nvPicPr>
+                  <pic:blipFill>
+                    <a:blip r:embed="rId18">
+                      <a:extLst>
+                        <a:ext uri="{28A0092B-C50C-407E-A947-70E740481C1C}">
+                          <a14:useLocalDpi xmlns:a14="http://schemas.microsoft.com/office/drawing/2010/main" val="0"/>
+                        </a:ext>
+                      </a:extLst>
+                    </a:blip>
+                    <a:stretch>
+                      <a:fillRect/>
+                    </a:stretch>
+                  </pic:blipFill>
+                  <pic:spPr>
+                    <a:xfrm>
+                      <a:off x="0" y="0"/>
+                      <a:ext cx="5760720" cy="5686425"/>
+                    </a:xfrm>
+                    <a:prstGeom prst="rect">
+                      <a:avLst/>
+                    </a:prstGeom>
+                  </pic:spPr>
+                </pic:pic>
+              </a:graphicData>
+            </a:graphic>
+          </wp:inline>
+        </w:drawing>
+      </w:r>
+    </w:p>
+    <w:p>
+      <w:pPr>
+        <w:pStyle w:val="Caption"/>
+      </w:pPr>
+      <w:r>
+        <w:t xml:space="preserve">Figure </w:t>
+      </w:r>
+      <w:r>
+        <w:fldChar w:fldCharType="begin"/>
+      </w:r>
+      <w:r>
+        <w:instrText xml:space="preserve"> SEQ Figure \* ARABIC </w:instrText>
+      </w:r>
+      <w:r>
+        <w:fldChar w:fldCharType="separate"/>
+      </w:r>
+      <w:r>
+        <w:rPr>
+          <w:noProof/>
+        </w:rPr>
+        <w:t>2</w:t>
+      </w:r>
+      <w:r>
+        <w:rPr>
+          <w:noProof/>
+        </w:rPr>
+        <w:fldChar w:fldCharType="end"/>
+      </w:r>
+      <w:r>
+        <w:t>: Diagramme de cas d'utilisation</w:t>
+      </w:r>
+    </w:p>
+    <w:p>
+      <w:r>
+        <w:br w:type="page"/>
+      </w:r>
+    </w:p>
+    <w:p>
+      <w:pPr>
+        <w:pStyle w:val="Heading2"/>
+      </w:pPr>
+      <w:bookmarkStart w:id="25" w:name="_Toc182921733"/>
+      <w:r>
+        <w:lastRenderedPageBreak/>
+        <w:t>Diagramme de Séquence</w:t>
+      </w:r>
+      <w:bookmarkEnd w:id="25"/>
+    </w:p>
+    <w:p/>
+    <w:p/>
+    <w:p/>
+    <w:p/>
+    <w:p>
+      <w:pPr>
+        <w:pStyle w:val="Heading3"/>
+      </w:pPr>
+      <w:bookmarkStart w:id="26" w:name="_Toc182921734"/>
+      <w:r>
+        <w:t>Connexion</w:t>
+      </w:r>
+      <w:bookmarkEnd w:id="26"/>
+    </w:p>
+    <w:p/>
+    <w:p>
+      <w:r>
+        <w:rPr>
+          <w:noProof/>
+        </w:rPr>
+        <w:drawing>
+          <wp:inline distT="0" distB="0" distL="0" distR="0" wp14:anchorId="4AA0F0C1" wp14:editId="38F3CC3A">
+            <wp:extent cx="5760720" cy="3699510"/>
+            <wp:effectExtent l="0" t="0" r="0" b="0"/>
+            <wp:docPr id="1097612946" name="Picture 5"/>
+            <wp:cNvGraphicFramePr>
+              <a:graphicFrameLocks xmlns:a="http://schemas.openxmlformats.org/drawingml/2006/main" noChangeAspect="1"/>
+            </wp:cNvGraphicFramePr>
+            <a:graphic xmlns:a="http://schemas.openxmlformats.org/drawingml/2006/main">
+              <a:graphicData uri="http://schemas.openxmlformats.org/drawingml/2006/picture">
+                <pic:pic xmlns:pic="http://schemas.openxmlformats.org/drawingml/2006/picture">
+                  <pic:nvPicPr>
+                    <pic:cNvPr id="1097612946" name="Picture 1097612946"/>
+                    <pic:cNvPicPr/>
+                  </pic:nvPicPr>
+                  <pic:blipFill>
+                    <a:blip r:embed="rId19">
+                      <a:extLst>
+                        <a:ext uri="{28A0092B-C50C-407E-A947-70E740481C1C}">
+                          <a14:useLocalDpi xmlns:a14="http://schemas.microsoft.com/office/drawing/2010/main" val="0"/>
+                        </a:ext>
+                      </a:extLst>
+                    </a:blip>
+                    <a:stretch>
+                      <a:fillRect/>
+                    </a:stretch>
+                  </pic:blipFill>
+                  <pic:spPr>
+                    <a:xfrm>
+                      <a:off x="0" y="0"/>
+                      <a:ext cx="5760720" cy="3699510"/>
+                    </a:xfrm>
+                    <a:prstGeom prst="rect">
+                      <a:avLst/>
+                    </a:prstGeom>
+                  </pic:spPr>
+                </pic:pic>
+              </a:graphicData>
+            </a:graphic>
+          </wp:inline>
+        </w:drawing>
+      </w:r>
+    </w:p>
+    <w:p>
+      <w:pPr>
+        <w:rPr>
+          <w:i/>
+          <w:iCs/>
+          <w:color w:val="44546A" w:themeColor="text2"/>
+          <w:sz w:val="18"/>
+          <w:szCs w:val="18"/>
+        </w:rPr>
+      </w:pPr>
+      <w:r>
+        <w:rPr>
+          <w:i/>
+          <w:iCs/>
+          <w:color w:val="44546A" w:themeColor="text2"/>
+          <w:sz w:val="18"/>
+          <w:szCs w:val="18"/>
+        </w:rPr>
+        <w:t xml:space="preserve">Figure </w:t>
+      </w:r>
+      <w:r>
+        <w:rPr>
+          <w:i/>
+          <w:iCs/>
+          <w:color w:val="44546A" w:themeColor="text2"/>
+          <w:sz w:val="18"/>
+          <w:szCs w:val="18"/>
+        </w:rPr>
+        <w:fldChar w:fldCharType="begin"/>
+      </w:r>
+      <w:r>
+        <w:rPr>
+          <w:i/>
+          <w:iCs/>
+          <w:color w:val="44546A" w:themeColor="text2"/>
+          <w:sz w:val="18"/>
+          <w:szCs w:val="18"/>
+        </w:rPr>
+        <w:instrText xml:space="preserve"> SEQ Figure \* ARABIC </w:instrText>
+      </w:r>
+      <w:r>
+        <w:rPr>
+          <w:i/>
+          <w:iCs/>
+          <w:color w:val="44546A" w:themeColor="text2"/>
+          <w:sz w:val="18"/>
+          <w:szCs w:val="18"/>
+        </w:rPr>
+        <w:fldChar w:fldCharType="separate"/>
+      </w:r>
+      <w:r>
+        <w:rPr>
+          <w:i/>
+          <w:iCs/>
+          <w:noProof/>
+          <w:color w:val="44546A" w:themeColor="text2"/>
+          <w:sz w:val="18"/>
+          <w:szCs w:val="18"/>
+        </w:rPr>
+        <w:t>3</w:t>
+      </w:r>
+      <w:r>
+        <w:rPr>
+          <w:i/>
+          <w:iCs/>
+          <w:color w:val="44546A" w:themeColor="text2"/>
+          <w:sz w:val="18"/>
+          <w:szCs w:val="18"/>
+        </w:rPr>
+        <w:fldChar w:fldCharType="end"/>
+      </w:r>
+      <w:r>
+        <w:rPr>
+          <w:i/>
+          <w:iCs/>
+          <w:color w:val="44546A" w:themeColor="text2"/>
+          <w:sz w:val="18"/>
+          <w:szCs w:val="18"/>
+        </w:rPr>
+        <w:t>: Diagramme de séquence de la connexion à l'application</w:t>
+      </w:r>
+    </w:p>
+    <w:p>
+      <w:pPr>
+        <w:rPr>
+          <w:rFonts w:asciiTheme="majorHAnsi" w:eastAsiaTheme="majorEastAsia" w:hAnsiTheme="majorHAnsi" w:cstheme="majorBidi"/>
+          <w:color w:val="1F3763" w:themeColor="accent1" w:themeShade="7F"/>
+          <w:sz w:val="24"/>
+          <w:szCs w:val="24"/>
+        </w:rPr>
+      </w:pPr>
+      <w:r>
+        <w:br w:type="page"/>
+      </w:r>
+    </w:p>
+    <w:p/>
+    <w:p/>
+    <w:p/>
+    <w:p/>
+    <w:p>
+      <w:pPr>
+        <w:pStyle w:val="Heading3"/>
+        <w:jc w:val="both"/>
+      </w:pPr>
+      <w:bookmarkStart w:id="27" w:name="_Toc182921735"/>
+      <w:r>
+        <w:t>Création d’un compte utilisateur</w:t>
+      </w:r>
+      <w:bookmarkEnd w:id="27"/>
+    </w:p>
+    <w:p>
+      <w:r>
+        <w:rPr>
+          <w:noProof/>
+        </w:rPr>
+        <w:drawing>
+          <wp:inline distT="0" distB="0" distL="0" distR="0" wp14:anchorId="3E470588" wp14:editId="28D3218E">
+            <wp:extent cx="5760720" cy="5804535"/>
+            <wp:effectExtent l="0" t="0" r="0" b="5715"/>
+            <wp:docPr id="1402244480" name="Picture 6"/>
+            <wp:cNvGraphicFramePr>
+              <a:graphicFrameLocks xmlns:a="http://schemas.openxmlformats.org/drawingml/2006/main" noChangeAspect="1"/>
+            </wp:cNvGraphicFramePr>
+            <a:graphic xmlns:a="http://schemas.openxmlformats.org/drawingml/2006/main">
+              <a:graphicData uri="http://schemas.openxmlformats.org/drawingml/2006/picture">
+                <pic:pic xmlns:pic="http://schemas.openxmlformats.org/drawingml/2006/picture">
+                  <pic:nvPicPr>
+                    <pic:cNvPr id="1402244480" name="Picture 1402244480"/>
+                    <pic:cNvPicPr/>
+                  </pic:nvPicPr>
+                  <pic:blipFill>
+                    <a:blip r:embed="rId20">
+                      <a:extLst>
+                        <a:ext uri="{28A0092B-C50C-407E-A947-70E740481C1C}">
+                          <a14:useLocalDpi xmlns:a14="http://schemas.microsoft.com/office/drawing/2010/main" val="0"/>
+                        </a:ext>
+                      </a:extLst>
+                    </a:blip>
+                    <a:stretch>
+                      <a:fillRect/>
+                    </a:stretch>
+                  </pic:blipFill>
+                  <pic:spPr>
+                    <a:xfrm>
+                      <a:off x="0" y="0"/>
+                      <a:ext cx="5760720" cy="5804535"/>
+                    </a:xfrm>
+                    <a:prstGeom prst="rect">
+                      <a:avLst/>
+                    </a:prstGeom>
+                  </pic:spPr>
+                </pic:pic>
+              </a:graphicData>
+            </a:graphic>
+          </wp:inline>
+        </w:drawing>
+      </w:r>
+    </w:p>
+    <w:p>
+      <w:pPr>
+        <w:pStyle w:val="Caption"/>
+        <w:jc w:val="both"/>
+      </w:pPr>
+      <w:r>
+        <w:t xml:space="preserve">Figure </w:t>
+      </w:r>
+      <w:r>
+        <w:fldChar w:fldCharType="begin"/>
+      </w:r>
+      <w:r>
+        <w:instrText xml:space="preserve"> SEQ Figure \* ARABIC </w:instrText>
+      </w:r>
+      <w:r>
+        <w:fldChar w:fldCharType="separate"/>
+      </w:r>
+      <w:r>
+        <w:rPr>
+          <w:noProof/>
+        </w:rPr>
+        <w:t>4</w:t>
+      </w:r>
+      <w:r>
+        <w:rPr>
+          <w:noProof/>
+        </w:rPr>
+        <w:fldChar w:fldCharType="end"/>
+      </w:r>
+      <w:r>
+        <w:t>: Diagramme de séquence de création d'un nouvel utilisateur</w:t>
+      </w:r>
+    </w:p>
+    <w:p>
+      <w:pPr>
+        <w:pStyle w:val="Heading3"/>
+        <w:jc w:val="both"/>
+      </w:pPr>
+      <w:r>
+        <w:br w:type="page"/>
+      </w:r>
+    </w:p>
+    <w:p>
+      <w:pPr>
+        <w:pStyle w:val="Heading1"/>
+      </w:pPr>
+      <w:bookmarkStart w:id="28" w:name="_Toc182921736"/>
+      <w:r>
+        <w:lastRenderedPageBreak/>
+        <w:t>Déploiement</w:t>
+      </w:r>
+      <w:bookmarkEnd w:id="28"/>
+    </w:p>
+    <w:p>
+      <w:r>
+        <w:t xml:space="preserve">L’application se décomposant en 3 parties distinctes (base de données, API, client), le déploiement se fera également en plusieurs étapes. </w:t>
+      </w:r>
+    </w:p>
+    <w:p>
+      <w:pPr>
+        <w:pStyle w:val="Heading2"/>
+      </w:pPr>
+      <w:bookmarkStart w:id="29" w:name="_Toc182921737"/>
+      <w:r>
+        <w:t>API et B</w:t>
+      </w:r>
+      <w:r>
+        <w:t>ase De Données</w:t>
+      </w:r>
+      <w:r>
+        <w:t> : Azure</w:t>
+      </w:r>
+      <w:r>
+        <w:t xml:space="preserve"> &amp; Atlas (MongoDB)</w:t>
+      </w:r>
+      <w:bookmarkEnd w:id="29"/>
+    </w:p>
+    <w:p>
+      <w:r>
+        <w:t>Pour réduire au maximum les coûts, j’ai utilisé une solution qui n’est pas viable pour une application réelle, à savoir le Free Tier d’Azure. Ce dernier alloue un temps de disponibilité mensuel de calcul, et pour économiser au maximum ce temps monte l’API à la demande, et la démonte automatiquement après un certain temps. Si cela nous évite d’atteindre trop vite la limite mensuelle, cela implique aussi un temps de démarrage très long, car l’API est démarrée à chaque fois (situation qui n’est pas supposée arriver dans un vrai projet client).</w:t>
+      </w:r>
+    </w:p>
+    <w:p>
+      <w:r>
+        <w:t>Après avoir créé un compte, place au déploiement. Il faut créer dans notre portail Azure les ressources correspondantes, à commencer par le groupe de ressources que nous appellerons Arcadia.</w:t>
+      </w:r>
+    </w:p>
+    <w:p>
+      <w:pPr>
+        <w:pStyle w:val="Heading3"/>
+      </w:pPr>
+      <w:bookmarkStart w:id="30" w:name="_Toc182921738"/>
+      <w:r>
+        <w:t>Créer les ressources</w:t>
+      </w:r>
+      <w:bookmarkEnd w:id="30"/>
     </w:p>
     <w:p>
       <w:pPr>
@@ -4057,7 +5293,15 @@
         </w:numPr>
       </w:pPr>
       <w:r>
-        <w:t>Séquence</w:t>
+        <w:t>L’API</w:t>
+      </w:r>
+    </w:p>
+    <w:p>
+      <w:r>
+        <w:t>Afin de contourner le recours à un service payant, nous créerons une ressource « Application web » (et non Application web + base de données).</w:t>
+      </w:r>
+      <w:r>
+        <w:t xml:space="preserve"> Il est important de bien la rattacher au groupe de ressources initialement crée.</w:t>
       </w:r>
     </w:p>
     <w:p>
@@ -4069,68 +5313,270 @@
         </w:numPr>
       </w:pPr>
       <w:r>
-        <w:t>Utilisation</w:t>
-      </w:r>
-    </w:p>
-    <w:p>
-      <w:r>
-        <w:br w:type="page"/>
-      </w:r>
-    </w:p>
-    <w:p>
-      <w:pPr>
-        <w:pStyle w:val="Heading1"/>
-      </w:pPr>
-      <w:bookmarkStart w:id="21" w:name="_Toc181951493"/>
+        <w:t>La BDD SQL</w:t>
+      </w:r>
+    </w:p>
+    <w:p>
+      <w:r>
+        <w:t xml:space="preserve">Pour éviter de dépenser, nous utiliserons l’offre gratuite « Free </w:t>
+      </w:r>
+      <w:proofErr w:type="spellStart"/>
+      <w:r>
+        <w:t>Serverless</w:t>
+      </w:r>
+      <w:proofErr w:type="spellEnd"/>
+      <w:r>
+        <w:t xml:space="preserve"> </w:t>
+      </w:r>
+      <w:proofErr w:type="spellStart"/>
+      <w:r>
+        <w:t>Database</w:t>
+      </w:r>
+      <w:proofErr w:type="spellEnd"/>
+      <w:r>
+        <w:t xml:space="preserve"> » de la ressource intitulée « Créer une base de données SQL ».  Là aussi, bien penser à rattacher la ressource au groupe de ressources initialement créé. </w:t>
+      </w:r>
+    </w:p>
+    <w:p>
+      <w:r>
+        <w:t>Il est important de bien sélectionner une méthode d’authentification qui inclut l’authentification SQL ; celle-ci sera en effet celle utilisée pour déployer depuis Visual Studio.</w:t>
+      </w:r>
+    </w:p>
+    <w:p>
+      <w:pPr>
+        <w:pStyle w:val="Heading3"/>
+      </w:pPr>
+      <w:bookmarkStart w:id="31" w:name="_Toc182921739"/>
+      <w:r>
+        <w:t>Déployer depuis Visual Studio</w:t>
+      </w:r>
+      <w:bookmarkEnd w:id="31"/>
+    </w:p>
+    <w:p>
+      <w:r>
+        <w:t>Nous devons commencer par créer un profil de publication Azure sur Visual Studio. Pour ce faire</w:t>
+      </w:r>
+      <w:r>
+        <w:t>,</w:t>
+      </w:r>
+      <w:r>
+        <w:t xml:space="preserve"> clic droit sur l</w:t>
+      </w:r>
+      <w:r>
+        <w:t>e projet</w:t>
+      </w:r>
+      <w:r>
+        <w:t xml:space="preserve"> dans l’explorateur de fichiers à droite</w:t>
+      </w:r>
+      <w:r>
+        <w:t>, puis clic sur</w:t>
+      </w:r>
+      <w:proofErr w:type="gramStart"/>
+      <w:r>
+        <w:t xml:space="preserve"> «Publier</w:t>
+      </w:r>
+      <w:proofErr w:type="gramEnd"/>
+      <w:r>
+        <w:t> ». On sélectionne alors Azure, puis Azure App Service (Windows</w:t>
+      </w:r>
+      <w:proofErr w:type="gramStart"/>
+      <w:r>
+        <w:t>) ,</w:t>
+      </w:r>
+      <w:proofErr w:type="gramEnd"/>
+      <w:r>
+        <w:t xml:space="preserve"> puis Visual Studio </w:t>
+      </w:r>
+      <w:r>
+        <w:t xml:space="preserve">retrouve automatiquement le service App Service qu’on a créé depuis le portail Azure. </w:t>
+      </w:r>
+      <w:r>
+        <w:t>On l</w:t>
+      </w:r>
+      <w:r>
+        <w:t>e sélectionne avant de cliquer sur Suivant.</w:t>
+      </w:r>
+      <w:r>
+        <w:t xml:space="preserve"> </w:t>
+      </w:r>
+      <w:r>
+        <w:t>O</w:t>
+      </w:r>
+      <w:r>
+        <w:t>n choisit</w:t>
+      </w:r>
+      <w:r>
+        <w:t xml:space="preserve"> alors</w:t>
+      </w:r>
+      <w:r>
+        <w:t xml:space="preserve"> de publier l’API directement depuis Visual Studio. Après</w:t>
+      </w:r>
+      <w:r>
+        <w:t xml:space="preserve"> un</w:t>
+      </w:r>
+      <w:r>
+        <w:t xml:space="preserve"> clic sur Terminer, Visual Studio crée un fichier de profil de publication avec l’extension </w:t>
+      </w:r>
+      <w:proofErr w:type="spellStart"/>
+      <w:r>
+        <w:t>pubxml</w:t>
+      </w:r>
+      <w:proofErr w:type="spellEnd"/>
+      <w:r>
+        <w:t xml:space="preserve"> dans le dossier </w:t>
+      </w:r>
+      <w:proofErr w:type="spellStart"/>
+      <w:r>
+        <w:t>Properties</w:t>
+      </w:r>
+      <w:proofErr w:type="spellEnd"/>
+      <w:r>
+        <w:t>/</w:t>
+      </w:r>
+      <w:proofErr w:type="spellStart"/>
+      <w:r>
+        <w:t>PublishProfiles</w:t>
+      </w:r>
+      <w:proofErr w:type="spellEnd"/>
+      <w:r>
+        <w:t xml:space="preserve">. </w:t>
+      </w:r>
+    </w:p>
+    <w:p>
+      <w:r>
+        <w:t xml:space="preserve">De retour sur l’écran de publication, On clique alors sur les … en face de </w:t>
+      </w:r>
+      <w:r>
+        <w:rPr>
+          <w:i/>
+          <w:iCs/>
+        </w:rPr>
+        <w:t xml:space="preserve">Base de données serveur </w:t>
+      </w:r>
+      <w:proofErr w:type="gramStart"/>
+      <w:r>
+        <w:rPr>
+          <w:i/>
+          <w:iCs/>
+        </w:rPr>
+        <w:t xml:space="preserve">SQL </w:t>
+      </w:r>
+      <w:r>
+        <w:t xml:space="preserve"> dans</w:t>
+      </w:r>
+      <w:proofErr w:type="gramEnd"/>
+      <w:r>
+        <w:t xml:space="preserve"> Dépendance de Service. Un nouvel assistant de configuration est lancé, et on sélectionne alors Azure SQL </w:t>
+      </w:r>
+      <w:proofErr w:type="spellStart"/>
+      <w:r>
+        <w:t>Database</w:t>
+      </w:r>
+      <w:proofErr w:type="spellEnd"/>
+      <w:r>
+        <w:t xml:space="preserve">. </w:t>
+      </w:r>
+      <w:r>
+        <w:t>L’assistant retrouve automatiquement la base de données qu’on a créée depuis le portail Azure. Il suffit de la sélectionner</w:t>
+      </w:r>
+      <w:r>
+        <w:t xml:space="preserve"> et de cliquer sur suivant. </w:t>
+      </w:r>
+      <w:r>
+        <w:t>À cette étape, l’assistant récupère automatiquement le nom de la chaîne de connexion dans le projet. Il faut renseigner le nom d’utilisateur et le mot de passe configurés lors de la création du serveur SQL sur Azure.</w:t>
+      </w:r>
+      <w:r>
+        <w:t xml:space="preserve"> On termine la configuration, et il suffit alors de cliquer sur </w:t>
+      </w:r>
+      <w:r>
+        <w:rPr>
+          <w:i/>
+          <w:iCs/>
+        </w:rPr>
+        <w:t>Publier</w:t>
+      </w:r>
+      <w:r>
+        <w:t xml:space="preserve"> pour lancer le déploiement de l’API. </w:t>
+      </w:r>
+    </w:p>
+    <w:p>
+      <w:pPr>
+        <w:pStyle w:val="Heading3"/>
+      </w:pPr>
+      <w:bookmarkStart w:id="32" w:name="_Toc182921740"/>
       <w:r>
         <w:lastRenderedPageBreak/>
-        <w:t>Déploiement</w:t>
-      </w:r>
-      <w:bookmarkEnd w:id="21"/>
-    </w:p>
-    <w:p>
-      <w:r>
-        <w:t xml:space="preserve">L’application se décomposant en 3 parties distinctes (base de données, API, client), le déploiement se fera également en plusieurs étapes. </w:t>
-      </w:r>
-    </w:p>
+        <w:t>Déployer la base de données MongoDB sur Atlas</w:t>
+      </w:r>
+      <w:bookmarkEnd w:id="32"/>
+    </w:p>
+    <w:p>
+      <w:r>
+        <w:t>Atlas permet de créer s</w:t>
+      </w:r>
+      <w:r>
+        <w:t xml:space="preserve">a base de données MongoDB directement en ligne, ce que nous ferons compte tenu de l’extrême légèreté de son contenu. Petite étape à ne pas négliger cependant, il est IMPÉRATIF de penser à autoriser l’URL de l’API à utiliser les ressources de la base de </w:t>
+      </w:r>
+      <w:proofErr w:type="gramStart"/>
+      <w:r>
+        <w:t>donnés</w:t>
+      </w:r>
+      <w:proofErr w:type="gramEnd"/>
+      <w:r>
+        <w:t xml:space="preserve"> en renseignant là ou les IP utilisées par l’API dans la catégorie Network Access. </w:t>
+      </w:r>
+    </w:p>
+    <w:p/>
     <w:p>
       <w:pPr>
         <w:pStyle w:val="Heading2"/>
-      </w:pPr>
-      <w:bookmarkStart w:id="22" w:name="_Toc181951494"/>
-      <w:r>
-        <w:t>API et B</w:t>
-      </w:r>
-      <w:r>
-        <w:t>ase De Données</w:t>
-      </w:r>
-      <w:r>
-        <w:t> : Azure</w:t>
-      </w:r>
-      <w:r>
-        <w:t xml:space="preserve"> &amp; Atlas (MongoDB)</w:t>
-      </w:r>
-      <w:bookmarkEnd w:id="22"/>
-    </w:p>
-    <w:p>
-      <w:r>
-        <w:t>Pour réduire au maximum les coûts, j’ai utilisé une solution qui n’est pas viable pour une application réelle, à savoir le Free Tier d’Azure. Ce dernier alloue un temps de disponibilité mensuel de calcul, et pour économiser au maximum ce temps monte l’API à la demande, et la démonte automatiquement après un certain temps. Si cela nous évite d’atteindre trop vite la limite mensuelle, cela implique aussi un temps de démarrage très long, car l’API est démarrée à chaque fois (situation qui n’est pas supposée arriver dans un vrai projet client).</w:t>
-      </w:r>
-    </w:p>
-    <w:p>
-      <w:r>
-        <w:t>Après avoir créé un compte, place au déploiement. Il faut créer dans notre portail Azure les ressources correspondantes, à commencer par le groupe de ressources que nous appellerons Arcadia.</w:t>
-      </w:r>
-    </w:p>
-    <w:p>
-      <w:pPr>
-        <w:pStyle w:val="Heading3"/>
-      </w:pPr>
-      <w:bookmarkStart w:id="23" w:name="_Toc181951495"/>
-      <w:r>
-        <w:t>Créer les ressources</w:t>
-      </w:r>
-      <w:bookmarkEnd w:id="23"/>
+        <w:rPr>
+          <w:lang w:val="en-US"/>
+        </w:rPr>
+      </w:pPr>
+      <w:bookmarkStart w:id="33" w:name="_Toc182921741"/>
+      <w:r>
+        <w:rPr>
+          <w:lang w:val="en-US"/>
+        </w:rPr>
+        <w:t xml:space="preserve">Le Client </w:t>
+      </w:r>
+      <w:proofErr w:type="gramStart"/>
+      <w:r>
+        <w:rPr>
+          <w:lang w:val="en-US"/>
+        </w:rPr>
+        <w:t>Angular :</w:t>
+      </w:r>
+      <w:proofErr w:type="gramEnd"/>
+      <w:r>
+        <w:rPr>
+          <w:lang w:val="en-US"/>
+        </w:rPr>
+        <w:t xml:space="preserve"> Firebase</w:t>
+      </w:r>
+      <w:bookmarkEnd w:id="33"/>
+    </w:p>
+    <w:p>
+      <w:r>
+        <w:t xml:space="preserve">La solution gratuite de Google pour déployer des applications sur </w:t>
+      </w:r>
+      <w:proofErr w:type="spellStart"/>
+      <w:r>
+        <w:t>Firebase</w:t>
+      </w:r>
+      <w:proofErr w:type="spellEnd"/>
+      <w:r>
+        <w:t xml:space="preserve"> semble </w:t>
+      </w:r>
+      <w:proofErr w:type="gramStart"/>
+      <w:r>
+        <w:t>tout  à</w:t>
+      </w:r>
+      <w:proofErr w:type="gramEnd"/>
+      <w:r>
+        <w:t xml:space="preserve"> fait adaptée pour ce cas d’usage. Les étapes sont simples :</w:t>
+      </w:r>
     </w:p>
     <w:p>
       <w:pPr>
@@ -4141,16 +5587,13 @@
         </w:numPr>
       </w:pPr>
       <w:r>
-        <w:t>L’API</w:t>
-      </w:r>
-    </w:p>
-    <w:p>
-      <w:r>
-        <w:t>Afin de contourner le recours à un service payant, nous créerons une ressource « Application web » (et non Application web + base de données).</w:t>
-      </w:r>
-      <w:r>
-        <w:t xml:space="preserve"> Il est important de bien la rattacher au groupe de ressources initialement crée.</w:t>
-      </w:r>
+        <w:t xml:space="preserve">Créer un projet dans </w:t>
+      </w:r>
+      <w:proofErr w:type="spellStart"/>
+      <w:r>
+        <w:t>Firebase</w:t>
+      </w:r>
+      <w:proofErr w:type="spellEnd"/>
     </w:p>
     <w:p>
       <w:pPr>
@@ -4161,16 +5604,19 @@
         </w:numPr>
       </w:pPr>
       <w:r>
-        <w:t>La BDD SQL</w:t>
-      </w:r>
-    </w:p>
-    <w:p>
-      <w:r>
-        <w:t xml:space="preserve">Pour éviter de dépenser, nous utiliserons l’offre gratuite « Free </w:t>
-      </w:r>
-      <w:proofErr w:type="spellStart"/>
-      <w:r>
-        <w:t>Serverless</w:t>
+        <w:t xml:space="preserve">Installer </w:t>
+      </w:r>
+      <w:proofErr w:type="spellStart"/>
+      <w:r>
+        <w:t>Firebase</w:t>
+      </w:r>
+      <w:proofErr w:type="spellEnd"/>
+      <w:r>
+        <w:t xml:space="preserve"> CLI avec la commande « </w:t>
+      </w:r>
+      <w:proofErr w:type="spellStart"/>
+      <w:r>
+        <w:t>npm</w:t>
       </w:r>
       <w:proofErr w:type="spellEnd"/>
       <w:r>
@@ -4178,96 +5624,19 @@
       </w:r>
       <w:proofErr w:type="spellStart"/>
       <w:r>
-        <w:t>Database</w:t>
-      </w:r>
-      <w:proofErr w:type="spellEnd"/>
-      <w:r>
-        <w:t xml:space="preserve"> » de la ressource intitulée « Créer une base de données SQL ».  Là aussi, bien penser à rattacher la ressource au groupe de ressources initialement créé. </w:t>
-      </w:r>
-    </w:p>
-    <w:p>
-      <w:r>
-        <w:t>Il est important de bien sélectionner une méthode d’authentification qui inclut l’authentification SQL ; celle-ci sera en effet celle utilisée pour déployer depuis Visual Studio.</w:t>
-      </w:r>
-    </w:p>
-    <w:p>
-      <w:pPr>
-        <w:pStyle w:val="Heading3"/>
-      </w:pPr>
-      <w:bookmarkStart w:id="24" w:name="_Toc181951496"/>
-      <w:r>
-        <w:t>Déployer depuis Visual Studio</w:t>
-      </w:r>
-      <w:bookmarkEnd w:id="24"/>
-    </w:p>
-    <w:p>
-      <w:r>
-        <w:t>Depuis VS blablabla</w:t>
-      </w:r>
-    </w:p>
-    <w:p>
-      <w:r>
-        <w:t>TODO</w:t>
-      </w:r>
-    </w:p>
-    <w:p>
-      <w:pPr>
-        <w:pStyle w:val="Heading3"/>
-      </w:pPr>
-      <w:bookmarkStart w:id="25" w:name="_Toc181951497"/>
-      <w:r>
-        <w:t>Déployer la base de données MongoDB sur Atlas</w:t>
-      </w:r>
-      <w:bookmarkEnd w:id="25"/>
-    </w:p>
-    <w:p>
-      <w:r>
-        <w:t>TODO</w:t>
-      </w:r>
-    </w:p>
-    <w:p/>
-    <w:p>
-      <w:pPr>
-        <w:pStyle w:val="Heading2"/>
-      </w:pPr>
-      <w:bookmarkStart w:id="26" w:name="_Toc181951498"/>
-      <w:r>
-        <w:t xml:space="preserve">Le Client </w:t>
-      </w:r>
-      <w:proofErr w:type="spellStart"/>
-      <w:r>
-        <w:t>Angular</w:t>
-      </w:r>
-      <w:proofErr w:type="spellEnd"/>
-      <w:r>
-        <w:t xml:space="preserve"> : </w:t>
-      </w:r>
-      <w:proofErr w:type="spellStart"/>
-      <w:r>
-        <w:t>Firebase</w:t>
-      </w:r>
-      <w:bookmarkEnd w:id="26"/>
-      <w:proofErr w:type="spellEnd"/>
-    </w:p>
-    <w:p>
-      <w:r>
-        <w:t xml:space="preserve">La solution gratuite de Google pour déployer des applications sur </w:t>
-      </w:r>
-      <w:proofErr w:type="spellStart"/>
-      <w:r>
-        <w:t>Firebase</w:t>
-      </w:r>
-      <w:proofErr w:type="spellEnd"/>
-      <w:r>
-        <w:t xml:space="preserve"> semble </w:t>
-      </w:r>
-      <w:proofErr w:type="gramStart"/>
-      <w:r>
-        <w:t>tout  à</w:t>
-      </w:r>
-      <w:proofErr w:type="gramEnd"/>
-      <w:r>
-        <w:t xml:space="preserve"> fait adaptée pour ce cas d’usage. Les étapes sont simples :</w:t>
+        <w:t>install</w:t>
+      </w:r>
+      <w:proofErr w:type="spellEnd"/>
+      <w:r>
+        <w:t xml:space="preserve"> -g </w:t>
+      </w:r>
+      <w:proofErr w:type="spellStart"/>
+      <w:r>
+        <w:t>firebase-tools</w:t>
+      </w:r>
+      <w:proofErr w:type="spellEnd"/>
+      <w:r>
+        <w:t> »</w:t>
       </w:r>
     </w:p>
     <w:p>
@@ -4279,13 +5648,24 @@
         </w:numPr>
       </w:pPr>
       <w:r>
-        <w:t xml:space="preserve">Créer un projet dans </w:t>
+        <w:t xml:space="preserve">Se connecter à son compte </w:t>
       </w:r>
       <w:proofErr w:type="spellStart"/>
       <w:r>
         <w:t>Firebase</w:t>
       </w:r>
       <w:proofErr w:type="spellEnd"/>
+      <w:r>
+        <w:t xml:space="preserve"> avec la commande « </w:t>
+      </w:r>
+      <w:proofErr w:type="spellStart"/>
+      <w:r>
+        <w:t>firebase</w:t>
+      </w:r>
+      <w:proofErr w:type="spellEnd"/>
+      <w:r>
+        <w:t xml:space="preserve"> login »</w:t>
+      </w:r>
     </w:p>
     <w:p>
       <w:pPr>
@@ -4296,7 +5676,7 @@
         </w:numPr>
       </w:pPr>
       <w:r>
-        <w:t xml:space="preserve">Installer </w:t>
+        <w:t xml:space="preserve">Configurer </w:t>
       </w:r>
       <w:proofErr w:type="spellStart"/>
       <w:r>
@@ -4304,31 +5684,40 @@
       </w:r>
       <w:proofErr w:type="spellEnd"/>
       <w:r>
-        <w:t xml:space="preserve"> CLI avec la commande « </w:t>
-      </w:r>
-      <w:proofErr w:type="spellStart"/>
-      <w:r>
-        <w:t>npm</w:t>
-      </w:r>
-      <w:proofErr w:type="spellEnd"/>
-      <w:r>
-        <w:t xml:space="preserve"> </w:t>
-      </w:r>
-      <w:proofErr w:type="spellStart"/>
-      <w:r>
-        <w:t>install</w:t>
-      </w:r>
-      <w:proofErr w:type="spellEnd"/>
-      <w:r>
-        <w:t xml:space="preserve"> -g </w:t>
-      </w:r>
-      <w:proofErr w:type="spellStart"/>
-      <w:r>
-        <w:t>firebase-tools</w:t>
-      </w:r>
-      <w:proofErr w:type="spellEnd"/>
-      <w:r>
-        <w:t> »</w:t>
+        <w:t xml:space="preserve"> en local avec la commande « </w:t>
+      </w:r>
+      <w:proofErr w:type="spellStart"/>
+      <w:r>
+        <w:t>firebase</w:t>
+      </w:r>
+      <w:proofErr w:type="spellEnd"/>
+      <w:r>
+        <w:t xml:space="preserve"> init ». Il suffit de répondre aux questions au fur et à mesure de leur apparition. Dans le cas d’une SPA (ce qui est notre cas !) il est essentiel de bien veiller à répondre « Y » à la question « </w:t>
+      </w:r>
+      <w:r>
+        <w:t xml:space="preserve">Configure as </w:t>
+      </w:r>
+      <w:proofErr w:type="gramStart"/>
+      <w:r>
+        <w:t>a</w:t>
+      </w:r>
+      <w:proofErr w:type="gramEnd"/>
+      <w:r>
+        <w:t xml:space="preserve"> single page app (rewrite all </w:t>
+      </w:r>
+      <w:proofErr w:type="spellStart"/>
+      <w:r>
+        <w:t>urls</w:t>
+      </w:r>
+      <w:proofErr w:type="spellEnd"/>
+      <w:r>
+        <w:t xml:space="preserve"> to /index.html) ?</w:t>
+      </w:r>
+      <w:r>
+        <w:t xml:space="preserve"> » ; cela permet de prendre en charge la redirection systématique vers l’index, et donc de ne pas aller chercher </w:t>
+      </w:r>
+      <w:r>
+        <w:t xml:space="preserve">via l’URL des ressources uniquement accessibles via le module de routage. </w:t>
       </w:r>
     </w:p>
     <w:p>
@@ -4339,24 +5728,29 @@
           <w:numId w:val="2"/>
         </w:numPr>
       </w:pPr>
-      <w:r>
-        <w:t xml:space="preserve">Se connecter à son compte </w:t>
-      </w:r>
-      <w:proofErr w:type="spellStart"/>
-      <w:r>
-        <w:t>Firebase</w:t>
-      </w:r>
-      <w:proofErr w:type="spellEnd"/>
-      <w:r>
-        <w:t xml:space="preserve"> avec la commande « </w:t>
-      </w:r>
-      <w:proofErr w:type="spellStart"/>
-      <w:r>
-        <w:t>firebase</w:t>
-      </w:r>
-      <w:proofErr w:type="spellEnd"/>
-      <w:r>
-        <w:t xml:space="preserve"> login »</w:t>
+      <w:proofErr w:type="spellStart"/>
+      <w:r>
+        <w:t>Build</w:t>
+      </w:r>
+      <w:proofErr w:type="spellEnd"/>
+      <w:r>
+        <w:t xml:space="preserve"> l’application avec la commande « </w:t>
+      </w:r>
+      <w:proofErr w:type="spellStart"/>
+      <w:r>
+        <w:t>ng</w:t>
+      </w:r>
+      <w:proofErr w:type="spellEnd"/>
+      <w:r>
+        <w:t xml:space="preserve"> </w:t>
+      </w:r>
+      <w:proofErr w:type="spellStart"/>
+      <w:r>
+        <w:t>build</w:t>
+      </w:r>
+      <w:proofErr w:type="spellEnd"/>
+      <w:r>
+        <w:t> » lancée à la racine du projet.</w:t>
       </w:r>
     </w:p>
     <w:p>
@@ -4368,15 +5762,7 @@
         </w:numPr>
       </w:pPr>
       <w:r>
-        <w:t xml:space="preserve">Configurer </w:t>
-      </w:r>
-      <w:proofErr w:type="spellStart"/>
-      <w:r>
-        <w:t>Firebase</w:t>
-      </w:r>
-      <w:proofErr w:type="spellEnd"/>
-      <w:r>
-        <w:t xml:space="preserve"> en local avec la commande « </w:t>
+        <w:t>Déployer avec la commande « </w:t>
       </w:r>
       <w:proofErr w:type="spellStart"/>
       <w:r>
@@ -4384,92 +5770,10 @@
       </w:r>
       <w:proofErr w:type="spellEnd"/>
       <w:r>
-        <w:t xml:space="preserve"> init ». Il suffit de répondre aux questions au fur et à mesure de leur apparition. Dans le cas d’une SPA (ce qui est notre cas !) il est essentiel de bien veiller à répondre « Y » à la question « </w:t>
-      </w:r>
-      <w:r>
-        <w:t xml:space="preserve">Configure as </w:t>
-      </w:r>
-      <w:proofErr w:type="gramStart"/>
-      <w:r>
-        <w:t>a</w:t>
-      </w:r>
-      <w:proofErr w:type="gramEnd"/>
-      <w:r>
-        <w:t xml:space="preserve"> single page app (rewrite all </w:t>
-      </w:r>
-      <w:proofErr w:type="spellStart"/>
-      <w:r>
-        <w:t>urls</w:t>
-      </w:r>
-      <w:proofErr w:type="spellEnd"/>
-      <w:r>
-        <w:t xml:space="preserve"> to /index.html) ?</w:t>
-      </w:r>
-      <w:r>
-        <w:t xml:space="preserve"> » ; cela permet de prendre en charge la redirection </w:t>
-      </w:r>
-      <w:r>
-        <w:lastRenderedPageBreak/>
-        <w:t xml:space="preserve">systématique vers l’index, et donc de ne pas aller chercher </w:t>
-      </w:r>
-      <w:r>
-        <w:t xml:space="preserve">via l’URL des ressources uniquement accessibles via le module de routage. </w:t>
-      </w:r>
-    </w:p>
-    <w:p>
-      <w:pPr>
-        <w:pStyle w:val="ListParagraph"/>
-        <w:numPr>
-          <w:ilvl w:val="0"/>
-          <w:numId w:val="2"/>
-        </w:numPr>
-      </w:pPr>
-      <w:proofErr w:type="spellStart"/>
-      <w:r>
-        <w:t>Build</w:t>
-      </w:r>
-      <w:proofErr w:type="spellEnd"/>
-      <w:r>
-        <w:t xml:space="preserve"> l’application avec la commande « </w:t>
-      </w:r>
-      <w:proofErr w:type="spellStart"/>
-      <w:r>
-        <w:t>ng</w:t>
-      </w:r>
-      <w:proofErr w:type="spellEnd"/>
-      <w:r>
         <w:t xml:space="preserve"> </w:t>
       </w:r>
       <w:proofErr w:type="spellStart"/>
       <w:r>
-        <w:t>build</w:t>
-      </w:r>
-      <w:proofErr w:type="spellEnd"/>
-      <w:r>
-        <w:t> » lancée à la racine du projet.</w:t>
-      </w:r>
-    </w:p>
-    <w:p>
-      <w:pPr>
-        <w:pStyle w:val="ListParagraph"/>
-        <w:numPr>
-          <w:ilvl w:val="0"/>
-          <w:numId w:val="2"/>
-        </w:numPr>
-      </w:pPr>
-      <w:r>
-        <w:t>Déployer avec la commande « </w:t>
-      </w:r>
-      <w:proofErr w:type="spellStart"/>
-      <w:r>
-        <w:t>firebase</w:t>
-      </w:r>
-      <w:proofErr w:type="spellEnd"/>
-      <w:r>
-        <w:t xml:space="preserve"> </w:t>
-      </w:r>
-      <w:proofErr w:type="spellStart"/>
-      <w:r>
         <w:t>deploy</w:t>
       </w:r>
       <w:proofErr w:type="spellEnd"/>
@@ -4478,7 +5782,7 @@
       </w:r>
     </w:p>
     <w:sectPr>
-      <w:footerReference w:type="default" r:id="rId18"/>
+      <w:footerReference w:type="default" r:id="rId21"/>
       <w:pgSz w:w="11906" w:h="16838"/>
       <w:pgMar w:top="1417" w:right="1417" w:bottom="1417" w:left="1417" w:header="708" w:footer="708" w:gutter="0"/>
       <w:pgNumType w:start="0"/>
@@ -5798,6 +7102,7 @@
   </w:compat>
   <w:rsids>
     <w:rsidRoot w:val="00CA4A9A"/>
+    <w:rsid w:val="00165D30"/>
     <w:rsid w:val="001C58C2"/>
     <w:rsid w:val="001E35C3"/>
     <w:rsid w:val="00365A10"/>
@@ -5805,13 +7110,21 @@
     <w:rsid w:val="003D5FC2"/>
     <w:rsid w:val="004439F3"/>
     <w:rsid w:val="005763C2"/>
+    <w:rsid w:val="005F53FC"/>
+    <w:rsid w:val="00621680"/>
     <w:rsid w:val="007B4523"/>
     <w:rsid w:val="00880C7A"/>
     <w:rsid w:val="008F0427"/>
     <w:rsid w:val="00B24773"/>
     <w:rsid w:val="00BA07C4"/>
+    <w:rsid w:val="00C640A5"/>
     <w:rsid w:val="00CA4A9A"/>
+    <w:rsid w:val="00D430FC"/>
+    <w:rsid w:val="00DE7A2B"/>
+    <w:rsid w:val="00E6462E"/>
+    <w:rsid w:val="00F63D00"/>
     <w:rsid w:val="00FA0462"/>
+    <w:rsid w:val="00FD5726"/>
     <w:rsid w:val="00FD5817"/>
   </w:rsids>
   <m:mathPr>

</xml_diff>